<commit_message>
update report day 15/08/2024
</commit_message>
<xml_diff>
--- a/52000291.docx
+++ b/52000291.docx
@@ -292,7 +292,7 @@
         <w:bidi w:val="0"/>
         <w:adjustRightInd/>
         <w:snapToGrid/>
-        <w:spacing w:line="300" w:lineRule="auto"/>
+        <w:spacing w:beforeAutospacing="0" w:afterAutospacing="0" w:line="25" w:lineRule="atLeast"/>
         <w:ind w:firstLine="720" w:firstLineChars="0"/>
         <w:jc w:val="both"/>
         <w:textAlignment w:val="auto"/>
@@ -332,281 +332,13 @@
         <w:bidi w:val="0"/>
         <w:adjustRightInd/>
         <w:snapToGrid/>
-        <w:spacing w:line="300" w:lineRule="auto"/>
-        <w:jc w:val="center"/>
+        <w:spacing w:beforeAutospacing="0" w:afterAutospacing="0" w:line="25" w:lineRule="atLeast"/>
+        <w:jc w:val="both"/>
         <w:textAlignment w:val="auto"/>
         <w:rPr>
           <w:rFonts w:hint="default" w:ascii="Times New Roman" w:hAnsi="Times New Roman"/>
           <w:b/>
           <w:bCs/>
-          <w:sz w:val="26"/>
-          <w:szCs w:val="26"/>
-          <w:lang w:val="en-US"/>
-        </w:rPr>
-      </w:pPr>
-    </w:p>
-    <w:p>
-      <w:pPr>
-        <w:keepNext w:val="0"/>
-        <w:keepLines w:val="0"/>
-        <w:pageBreakBefore w:val="0"/>
-        <w:widowControl/>
-        <w:kinsoku/>
-        <w:wordWrap/>
-        <w:overflowPunct/>
-        <w:topLinePunct w:val="0"/>
-        <w:autoSpaceDE/>
-        <w:autoSpaceDN/>
-        <w:bidi w:val="0"/>
-        <w:adjustRightInd/>
-        <w:snapToGrid/>
-        <w:spacing w:line="300" w:lineRule="auto"/>
-        <w:jc w:val="center"/>
-        <w:textAlignment w:val="auto"/>
-        <w:rPr>
-          <w:rFonts w:hint="default" w:ascii="Times New Roman" w:hAnsi="Times New Roman"/>
-          <w:b w:val="0"/>
-          <w:bCs w:val="0"/>
-          <w:sz w:val="26"/>
-          <w:szCs w:val="26"/>
-          <w:lang w:val="en-US"/>
-        </w:rPr>
-      </w:pPr>
-      <w:r>
-        <w:rPr>
-          <w:rFonts w:hint="default" w:ascii="Times New Roman" w:hAnsi="Times New Roman"/>
-          <w:b/>
-          <w:bCs/>
-          <w:sz w:val="26"/>
-          <w:szCs w:val="26"/>
-          <w:lang w:val="en-US"/>
-        </w:rPr>
-        <w:t>1. Introduction</w:t>
-      </w:r>
-    </w:p>
-    <w:p>
-      <w:pPr>
-        <w:keepNext w:val="0"/>
-        <w:keepLines w:val="0"/>
-        <w:pageBreakBefore w:val="0"/>
-        <w:widowControl/>
-        <w:kinsoku/>
-        <w:wordWrap/>
-        <w:overflowPunct/>
-        <w:topLinePunct w:val="0"/>
-        <w:autoSpaceDE/>
-        <w:autoSpaceDN/>
-        <w:bidi w:val="0"/>
-        <w:adjustRightInd/>
-        <w:snapToGrid/>
-        <w:spacing w:line="300" w:lineRule="auto"/>
-        <w:ind w:firstLine="720" w:firstLineChars="0"/>
-        <w:jc w:val="both"/>
-        <w:textAlignment w:val="auto"/>
-        <w:rPr>
-          <w:rFonts w:hint="default" w:ascii="Times New Roman" w:hAnsi="Times New Roman"/>
-          <w:b w:val="0"/>
-          <w:bCs w:val="0"/>
-          <w:sz w:val="26"/>
-          <w:szCs w:val="26"/>
-          <w:lang w:val="en-US"/>
-        </w:rPr>
-      </w:pPr>
-      <w:r>
-        <w:rPr>
-          <w:rFonts w:hint="default" w:ascii="Times New Roman" w:hAnsi="Times New Roman"/>
-          <w:b w:val="0"/>
-          <w:bCs w:val="0"/>
-          <w:sz w:val="26"/>
-          <w:szCs w:val="26"/>
-          <w:lang w:val="en-US"/>
-        </w:rPr>
-        <w:t>The rapid spread of fake news on social media has emerged as a serious societal issue, causing widespread misinformation and potential harm. Detecting fake news has various applications, such as ensuring the reliability of news sources, protecting public opinion, and helping to maintain social stability. While there is extensive research on fake news, it primarily focuses on English-language news.</w:t>
-      </w:r>
-    </w:p>
-    <w:p>
-      <w:pPr>
-        <w:keepNext w:val="0"/>
-        <w:keepLines w:val="0"/>
-        <w:pageBreakBefore w:val="0"/>
-        <w:widowControl/>
-        <w:kinsoku/>
-        <w:wordWrap/>
-        <w:overflowPunct/>
-        <w:topLinePunct w:val="0"/>
-        <w:autoSpaceDE/>
-        <w:autoSpaceDN/>
-        <w:bidi w:val="0"/>
-        <w:adjustRightInd/>
-        <w:snapToGrid/>
-        <w:spacing w:line="300" w:lineRule="auto"/>
-        <w:ind w:firstLine="720" w:firstLineChars="0"/>
-        <w:jc w:val="both"/>
-        <w:textAlignment w:val="auto"/>
-        <w:rPr>
-          <w:rFonts w:hint="default" w:ascii="Times New Roman" w:hAnsi="Times New Roman"/>
-          <w:b w:val="0"/>
-          <w:bCs w:val="0"/>
-          <w:sz w:val="26"/>
-          <w:szCs w:val="26"/>
-          <w:lang w:val="en-US"/>
-        </w:rPr>
-      </w:pPr>
-      <w:r>
-        <w:rPr>
-          <w:rFonts w:hint="default" w:ascii="Times New Roman" w:hAnsi="Times New Roman"/>
-          <w:b w:val="0"/>
-          <w:bCs w:val="0"/>
-          <w:sz w:val="26"/>
-          <w:szCs w:val="26"/>
-          <w:lang w:val="en-US"/>
-        </w:rPr>
-        <w:t>In recent years, deep learning has been recognized as a powerful tool in artificial intelligence, particularly in natural language processing (NLP). However, traditional deep learning models often rely on sequential data processing, which can be limiting when handling complex language tasks. Transformers, a novel architecture, have revolutionized NLP by utilizing attention mechanisms that allow for more effective context and relationship processing within text. This makes Transformers especially valuable for tasks such as fake news detection, where understanding nuanced language and context is crucial.</w:t>
-      </w:r>
-    </w:p>
-    <w:p>
-      <w:pPr>
-        <w:keepNext w:val="0"/>
-        <w:keepLines w:val="0"/>
-        <w:pageBreakBefore w:val="0"/>
-        <w:widowControl/>
-        <w:kinsoku/>
-        <w:wordWrap/>
-        <w:overflowPunct/>
-        <w:topLinePunct w:val="0"/>
-        <w:autoSpaceDE/>
-        <w:autoSpaceDN/>
-        <w:bidi w:val="0"/>
-        <w:adjustRightInd/>
-        <w:snapToGrid/>
-        <w:spacing w:line="300" w:lineRule="auto"/>
-        <w:ind w:firstLine="720" w:firstLineChars="0"/>
-        <w:jc w:val="both"/>
-        <w:textAlignment w:val="auto"/>
-        <w:rPr>
-          <w:rFonts w:hint="default" w:ascii="Times New Roman" w:hAnsi="Times New Roman"/>
-          <w:b w:val="0"/>
-          <w:bCs w:val="0"/>
-          <w:sz w:val="26"/>
-          <w:szCs w:val="26"/>
-          <w:lang w:val="en-US"/>
-        </w:rPr>
-      </w:pPr>
-      <w:r>
-        <w:rPr>
-          <w:rFonts w:hint="default" w:ascii="Times New Roman" w:hAnsi="Times New Roman"/>
-          <w:b w:val="0"/>
-          <w:bCs w:val="0"/>
-          <w:sz w:val="26"/>
-          <w:szCs w:val="26"/>
-          <w:lang w:val="en-US"/>
-        </w:rPr>
-        <w:t>In this study, we focus on leveraging transformer models to detect fake news. Specifically, we use PhoBERT, an advanced variant of the BERT model designed specifically for the Vietnamese language. Our goal is to develop an effective system for identifying fake news on social media platforms, such as Facebook—the most widely used social media platform in Vietnam.</w:t>
-      </w:r>
-    </w:p>
-    <w:p>
-      <w:pPr>
-        <w:keepNext w:val="0"/>
-        <w:keepLines w:val="0"/>
-        <w:pageBreakBefore w:val="0"/>
-        <w:widowControl/>
-        <w:kinsoku/>
-        <w:wordWrap/>
-        <w:overflowPunct/>
-        <w:topLinePunct w:val="0"/>
-        <w:autoSpaceDE/>
-        <w:autoSpaceDN/>
-        <w:bidi w:val="0"/>
-        <w:adjustRightInd/>
-        <w:snapToGrid/>
-        <w:spacing w:line="300" w:lineRule="auto"/>
-        <w:ind w:firstLine="720" w:firstLineChars="0"/>
-        <w:jc w:val="both"/>
-        <w:textAlignment w:val="auto"/>
-        <w:rPr>
-          <w:rFonts w:hint="default" w:ascii="Times New Roman" w:hAnsi="Times New Roman"/>
-          <w:b w:val="0"/>
-          <w:bCs w:val="0"/>
-          <w:sz w:val="26"/>
-          <w:szCs w:val="26"/>
-          <w:lang w:val="en-US"/>
-        </w:rPr>
-      </w:pPr>
-      <w:r>
-        <w:rPr>
-          <w:rFonts w:hint="default" w:ascii="Times New Roman" w:hAnsi="Times New Roman"/>
-          <w:b w:val="0"/>
-          <w:bCs w:val="0"/>
-          <w:sz w:val="26"/>
-          <w:szCs w:val="26"/>
-          <w:lang w:val="en-US"/>
-        </w:rPr>
-        <w:t>By harnessing the strengths of PhoBERT, we aim to improve the accuracy and effectiveness of Vietnamese fake news detection. However, we face significant challenges due to the lack of large-scale datasets containing both real and fake Vietnamese news. We have conducted data crawling from legitimate Facebook pages of official Vietnamese news outlets and fake data sources from impersonation pages, anti-establishment sources, and misinformation sites covering various fields from social life to politics. To achieve this, we utilized several tools, such as Selenium for data crawling, followed by data processing through cleaning and encoding.</w:t>
-      </w:r>
-    </w:p>
-    <w:p>
-      <w:pPr>
-        <w:keepNext w:val="0"/>
-        <w:keepLines w:val="0"/>
-        <w:pageBreakBefore w:val="0"/>
-        <w:widowControl/>
-        <w:kinsoku/>
-        <w:wordWrap/>
-        <w:overflowPunct/>
-        <w:topLinePunct w:val="0"/>
-        <w:autoSpaceDE/>
-        <w:autoSpaceDN/>
-        <w:bidi w:val="0"/>
-        <w:adjustRightInd/>
-        <w:snapToGrid/>
-        <w:spacing w:line="300" w:lineRule="auto"/>
-        <w:ind w:firstLine="720" w:firstLineChars="0"/>
-        <w:jc w:val="both"/>
-        <w:textAlignment w:val="auto"/>
-        <w:rPr>
-          <w:rFonts w:hint="default" w:ascii="Times New Roman" w:hAnsi="Times New Roman"/>
-          <w:b w:val="0"/>
-          <w:bCs w:val="0"/>
-          <w:sz w:val="26"/>
-          <w:szCs w:val="26"/>
-          <w:lang w:val="en-US"/>
-        </w:rPr>
-      </w:pPr>
-      <w:r>
-        <w:rPr>
-          <w:rFonts w:hint="default" w:ascii="Times New Roman" w:hAnsi="Times New Roman"/>
-          <w:b w:val="0"/>
-          <w:bCs w:val="0"/>
-          <w:sz w:val="26"/>
-          <w:szCs w:val="26"/>
-          <w:lang w:val="en-US"/>
-        </w:rPr>
-        <w:t>The structure of the remainder of this paper is as follows: In Part 2, we review related works on transformer models and fake news detection, focusing on methods and models applicable to our study in Vietnam. Next, in Part 3, we detail the proposed methodology, including the overall model and specific steps taken to develop the system. Part 4 covers the experimental setup, describes the dataset, results, and discussion. Finally, Part 5 concludes the paper by summarizing our findings and outlining future research directions.</w:t>
-      </w:r>
-    </w:p>
-    <w:p>
-      <w:pPr>
-        <w:keepNext w:val="0"/>
-        <w:keepLines w:val="0"/>
-        <w:pageBreakBefore w:val="0"/>
-        <w:widowControl/>
-        <w:kinsoku/>
-        <w:wordWrap/>
-        <w:overflowPunct/>
-        <w:topLinePunct w:val="0"/>
-        <w:autoSpaceDE/>
-        <w:autoSpaceDN/>
-        <w:bidi w:val="0"/>
-        <w:adjustRightInd/>
-        <w:snapToGrid/>
-        <w:spacing w:line="300" w:lineRule="auto"/>
-        <w:ind w:firstLine="720" w:firstLineChars="0"/>
-        <w:jc w:val="both"/>
-        <w:textAlignment w:val="auto"/>
-        <w:rPr>
-          <w:rFonts w:hint="default" w:ascii="Times New Roman" w:hAnsi="Times New Roman"/>
-          <w:b w:val="0"/>
-          <w:bCs w:val="0"/>
           <w:sz w:val="26"/>
           <w:szCs w:val="26"/>
           <w:lang w:val="en-US"/>
@@ -632,6 +364,388 @@
         <w:bidi w:val="0"/>
         <w:adjustRightInd/>
         <w:snapToGrid/>
+        <w:spacing w:beforeAutospacing="0" w:afterAutospacing="0" w:line="25" w:lineRule="atLeast"/>
+        <w:jc w:val="center"/>
+        <w:textAlignment w:val="auto"/>
+        <w:rPr>
+          <w:rFonts w:hint="default" w:ascii="Times New Roman" w:hAnsi="Times New Roman"/>
+          <w:b/>
+          <w:bCs/>
+          <w:sz w:val="26"/>
+          <w:szCs w:val="26"/>
+          <w:lang w:val="en-US"/>
+        </w:rPr>
+      </w:pPr>
+      <w:r>
+        <w:rPr>
+          <w:rFonts w:hint="default" w:ascii="Times New Roman" w:hAnsi="Times New Roman"/>
+          <w:b/>
+          <w:bCs/>
+          <w:sz w:val="26"/>
+          <w:szCs w:val="26"/>
+          <w:lang w:val="en-US"/>
+        </w:rPr>
+        <w:t>Introduction</w:t>
+      </w:r>
+    </w:p>
+    <w:p>
+      <w:pPr>
+        <w:keepNext w:val="0"/>
+        <w:keepLines w:val="0"/>
+        <w:pageBreakBefore w:val="0"/>
+        <w:widowControl/>
+        <w:numPr>
+          <w:numId w:val="0"/>
+        </w:numPr>
+        <w:kinsoku/>
+        <w:wordWrap/>
+        <w:overflowPunct/>
+        <w:topLinePunct w:val="0"/>
+        <w:autoSpaceDE/>
+        <w:autoSpaceDN/>
+        <w:bidi w:val="0"/>
+        <w:adjustRightInd/>
+        <w:snapToGrid/>
+        <w:spacing w:beforeAutospacing="0" w:afterAutospacing="0" w:line="25" w:lineRule="atLeast"/>
+        <w:jc w:val="both"/>
+        <w:textAlignment w:val="auto"/>
+        <w:rPr>
+          <w:rFonts w:hint="default" w:ascii="Times New Roman" w:hAnsi="Times New Roman"/>
+          <w:b/>
+          <w:bCs/>
+          <w:sz w:val="26"/>
+          <w:szCs w:val="26"/>
+          <w:lang w:val="en-US"/>
+        </w:rPr>
+      </w:pPr>
+    </w:p>
+    <w:p>
+      <w:pPr>
+        <w:pStyle w:val="5"/>
+        <w:keepNext w:val="0"/>
+        <w:keepLines w:val="0"/>
+        <w:pageBreakBefore w:val="0"/>
+        <w:widowControl/>
+        <w:suppressLineNumbers w:val="0"/>
+        <w:kinsoku/>
+        <w:wordWrap/>
+        <w:overflowPunct/>
+        <w:topLinePunct w:val="0"/>
+        <w:autoSpaceDE/>
+        <w:autoSpaceDN/>
+        <w:bidi w:val="0"/>
+        <w:adjustRightInd/>
+        <w:snapToGrid/>
+        <w:spacing w:beforeAutospacing="0" w:afterAutospacing="0" w:line="300" w:lineRule="auto"/>
+        <w:ind w:firstLine="720" w:firstLineChars="0"/>
+        <w:jc w:val="both"/>
+        <w:textAlignment w:val="auto"/>
+        <w:rPr>
+          <w:sz w:val="26"/>
+          <w:szCs w:val="26"/>
+        </w:rPr>
+      </w:pPr>
+      <w:r>
+        <w:rPr>
+          <w:sz w:val="26"/>
+          <w:szCs w:val="26"/>
+        </w:rPr>
+        <w:t>In the context of global modernization, social media platforms are becoming increasingly popular, accompanied by both positive and negative impacts. Among these, the rapid spread of fake news on social media has emerged as a serious societal issue, where the dissemination of false information has led to misunderstandings and even conflicts worldwide.</w:t>
+      </w:r>
+    </w:p>
+    <w:p>
+      <w:pPr>
+        <w:pStyle w:val="5"/>
+        <w:keepNext w:val="0"/>
+        <w:keepLines w:val="0"/>
+        <w:pageBreakBefore w:val="0"/>
+        <w:widowControl/>
+        <w:suppressLineNumbers w:val="0"/>
+        <w:kinsoku/>
+        <w:wordWrap/>
+        <w:overflowPunct/>
+        <w:topLinePunct w:val="0"/>
+        <w:autoSpaceDE/>
+        <w:autoSpaceDN/>
+        <w:bidi w:val="0"/>
+        <w:adjustRightInd/>
+        <w:snapToGrid/>
+        <w:spacing w:beforeAutospacing="0" w:afterAutospacing="0" w:line="300" w:lineRule="auto"/>
+        <w:ind w:firstLine="720" w:firstLineChars="0"/>
+        <w:jc w:val="both"/>
+        <w:textAlignment w:val="auto"/>
+        <w:rPr>
+          <w:sz w:val="26"/>
+          <w:szCs w:val="26"/>
+        </w:rPr>
+      </w:pPr>
+      <w:r>
+        <w:rPr>
+          <w:rFonts w:hint="default"/>
+          <w:sz w:val="26"/>
+          <w:szCs w:val="26"/>
+          <w:lang w:val="en-US"/>
+        </w:rPr>
+        <w:t>For</w:t>
+      </w:r>
+      <w:r>
+        <w:rPr>
+          <w:rFonts w:hint="default"/>
+          <w:sz w:val="26"/>
+          <w:szCs w:val="26"/>
+        </w:rPr>
+        <w:t xml:space="preserve"> the case of Vietnam</w:t>
+      </w:r>
+      <w:r>
+        <w:rPr>
+          <w:sz w:val="26"/>
+          <w:szCs w:val="26"/>
+        </w:rPr>
+        <w:t>, fake news has frequently caused public uproar, such as misinformation about epidemics, traffic accidents, incorrect knowledge in daily life, and even politically subversive content. These types of fake news often spread quickly within the community, leading to public confusion and affecting people's lives. Therefore, researching and detecting fake news is a necessary task to support and maintain social stability. This is why we chose this topic for our research.</w:t>
+      </w:r>
+    </w:p>
+    <w:p>
+      <w:pPr>
+        <w:keepNext w:val="0"/>
+        <w:keepLines w:val="0"/>
+        <w:pageBreakBefore w:val="0"/>
+        <w:widowControl/>
+        <w:kinsoku/>
+        <w:wordWrap/>
+        <w:overflowPunct/>
+        <w:topLinePunct w:val="0"/>
+        <w:autoSpaceDE/>
+        <w:autoSpaceDN/>
+        <w:bidi w:val="0"/>
+        <w:adjustRightInd/>
+        <w:snapToGrid/>
+        <w:spacing w:beforeAutospacing="0" w:afterAutospacing="0" w:line="300" w:lineRule="auto"/>
+        <w:ind w:firstLine="720" w:firstLineChars="0"/>
+        <w:jc w:val="both"/>
+        <w:textAlignment w:val="auto"/>
+        <w:rPr>
+          <w:rFonts w:hint="default" w:ascii="Times New Roman" w:hAnsi="Times New Roman"/>
+          <w:b w:val="0"/>
+          <w:bCs w:val="0"/>
+          <w:sz w:val="26"/>
+          <w:szCs w:val="26"/>
+          <w:lang w:val="en-US"/>
+        </w:rPr>
+      </w:pPr>
+      <w:r>
+        <w:rPr>
+          <w:rFonts w:hint="default" w:ascii="Times New Roman" w:hAnsi="Times New Roman"/>
+          <w:b w:val="0"/>
+          <w:bCs w:val="0"/>
+          <w:sz w:val="26"/>
+          <w:szCs w:val="26"/>
+          <w:lang w:val="en-US"/>
+        </w:rPr>
+        <w:t xml:space="preserve">In the past few years, deep learning has been recognized as a powerful tool in artificial intelligence, particularly in natural language processing (NLP). </w:t>
+      </w:r>
+      <w:r>
+        <w:rPr>
+          <w:rFonts w:hint="default" w:ascii="Times New Roman" w:hAnsi="Times New Roman"/>
+          <w:b w:val="0"/>
+          <w:bCs w:val="0"/>
+          <w:sz w:val="26"/>
+          <w:szCs w:val="26"/>
+          <w:lang w:val="en-US"/>
+        </w:rPr>
+        <w:t>However, traditional deep learning models often rely on sequential data processing, which can be limiting when handling complex language tasks. Transformers, a novel architecture, have revolutionized NLP by utilizing attention mechanisms that allow for more effective context and relationship processing within text. This makes Transformers especially valuable for tasks such as fake news detection, where understanding nuanced language and context is crucial.</w:t>
+      </w:r>
+    </w:p>
+    <w:p>
+      <w:pPr>
+        <w:keepNext w:val="0"/>
+        <w:keepLines w:val="0"/>
+        <w:pageBreakBefore w:val="0"/>
+        <w:widowControl/>
+        <w:kinsoku/>
+        <w:wordWrap/>
+        <w:overflowPunct/>
+        <w:topLinePunct w:val="0"/>
+        <w:autoSpaceDE/>
+        <w:autoSpaceDN/>
+        <w:bidi w:val="0"/>
+        <w:adjustRightInd/>
+        <w:snapToGrid/>
+        <w:spacing w:beforeAutospacing="0" w:afterAutospacing="0" w:line="300" w:lineRule="auto"/>
+        <w:ind w:firstLine="720" w:firstLineChars="0"/>
+        <w:jc w:val="both"/>
+        <w:textAlignment w:val="auto"/>
+        <w:rPr>
+          <w:rFonts w:hint="default" w:ascii="Times New Roman" w:hAnsi="Times New Roman"/>
+          <w:b w:val="0"/>
+          <w:bCs w:val="0"/>
+          <w:sz w:val="26"/>
+          <w:szCs w:val="26"/>
+          <w:lang w:val="en-US"/>
+        </w:rPr>
+      </w:pPr>
+      <w:r>
+        <w:rPr>
+          <w:rFonts w:hint="default" w:ascii="Times New Roman" w:hAnsi="Times New Roman"/>
+          <w:b w:val="0"/>
+          <w:bCs w:val="0"/>
+          <w:sz w:val="26"/>
+          <w:szCs w:val="26"/>
+          <w:lang w:val="en-US"/>
+        </w:rPr>
+        <w:t>Throughout this research, we focus on leveraging transformer models to detect fake news. Specifically, we use PhoBERT, an advanced variant of the BERT model designed specifically for the Vietnamese language. Our goal is to develop an effective system for identifying fake news on social media platforms, such as Facebook—the most widely used social media platform in Vietnam.</w:t>
+      </w:r>
+    </w:p>
+    <w:p>
+      <w:pPr>
+        <w:keepNext w:val="0"/>
+        <w:keepLines w:val="0"/>
+        <w:pageBreakBefore w:val="0"/>
+        <w:widowControl/>
+        <w:kinsoku/>
+        <w:wordWrap/>
+        <w:overflowPunct/>
+        <w:topLinePunct w:val="0"/>
+        <w:autoSpaceDE/>
+        <w:autoSpaceDN/>
+        <w:bidi w:val="0"/>
+        <w:adjustRightInd/>
+        <w:snapToGrid/>
+        <w:spacing w:line="300" w:lineRule="auto"/>
+        <w:ind w:firstLine="720" w:firstLineChars="0"/>
+        <w:jc w:val="both"/>
+        <w:textAlignment w:val="auto"/>
+        <w:rPr>
+          <w:rFonts w:hint="default" w:ascii="Times New Roman" w:hAnsi="Times New Roman"/>
+          <w:b w:val="0"/>
+          <w:bCs w:val="0"/>
+          <w:sz w:val="26"/>
+          <w:szCs w:val="26"/>
+          <w:lang w:val="en-US"/>
+        </w:rPr>
+      </w:pPr>
+      <w:r>
+        <w:rPr>
+          <w:rFonts w:hint="default" w:ascii="Times New Roman" w:hAnsi="Times New Roman"/>
+          <w:b w:val="0"/>
+          <w:bCs w:val="0"/>
+          <w:sz w:val="26"/>
+          <w:szCs w:val="26"/>
+          <w:lang w:val="en-US"/>
+        </w:rPr>
+        <w:t>By harnessing the strengths of PhoBERT, we aim to improve the accuracy and effectiveness of Vietnamese fake news detection. However, we face significant challenges due to the lack of large-scale datasets containing both real and fake Vietnamese news. We have conducted data crawling from legitimate Facebook pages of official Vietnamese news outlets and fake data sources from impersonation pages, anti-establishment sources, and misinformation sites covering various fields from social life to politics. To achieve this, we utilized several tools, such as Selenium for data crawling, followed by data processing through cleaning and encoding.</w:t>
+      </w:r>
+    </w:p>
+    <w:p>
+      <w:pPr>
+        <w:keepNext w:val="0"/>
+        <w:keepLines w:val="0"/>
+        <w:pageBreakBefore w:val="0"/>
+        <w:widowControl/>
+        <w:kinsoku/>
+        <w:wordWrap/>
+        <w:overflowPunct/>
+        <w:topLinePunct w:val="0"/>
+        <w:autoSpaceDE/>
+        <w:autoSpaceDN/>
+        <w:bidi w:val="0"/>
+        <w:adjustRightInd/>
+        <w:snapToGrid/>
+        <w:spacing w:line="300" w:lineRule="auto"/>
+        <w:ind w:firstLine="720" w:firstLineChars="0"/>
+        <w:jc w:val="both"/>
+        <w:textAlignment w:val="auto"/>
+        <w:rPr>
+          <w:rFonts w:hint="default" w:ascii="Times New Roman" w:hAnsi="Times New Roman"/>
+          <w:b w:val="0"/>
+          <w:bCs w:val="0"/>
+          <w:sz w:val="26"/>
+          <w:szCs w:val="26"/>
+          <w:lang w:val="en-US"/>
+        </w:rPr>
+      </w:pPr>
+      <w:r>
+        <w:rPr>
+          <w:rFonts w:hint="default" w:ascii="Times New Roman" w:hAnsi="Times New Roman"/>
+          <w:b w:val="0"/>
+          <w:bCs w:val="0"/>
+          <w:sz w:val="26"/>
+          <w:szCs w:val="26"/>
+          <w:lang w:val="en-US"/>
+        </w:rPr>
+        <w:t>The structure of the remainder of this paper is as follows: In Part 2, we review related works on transformer models and fake news detection, focusing on methods and models applicable to our study in Vietnam. Next, in Part 3, we detail the proposed methodology, including the overall model and specific steps taken to develop the system. Part 4 covers the experimental setup, describes the dataset, results, and discussion. Finally, Part 5 concludes the paper by summarizing our findings and outlining future research directions.</w:t>
+      </w:r>
+    </w:p>
+    <w:p>
+      <w:pPr>
+        <w:keepNext w:val="0"/>
+        <w:keepLines w:val="0"/>
+        <w:pageBreakBefore w:val="0"/>
+        <w:widowControl/>
+        <w:kinsoku/>
+        <w:wordWrap/>
+        <w:overflowPunct/>
+        <w:topLinePunct w:val="0"/>
+        <w:autoSpaceDE/>
+        <w:autoSpaceDN/>
+        <w:bidi w:val="0"/>
+        <w:adjustRightInd/>
+        <w:snapToGrid/>
+        <w:spacing w:line="300" w:lineRule="auto"/>
+        <w:ind w:firstLine="720" w:firstLineChars="0"/>
+        <w:jc w:val="both"/>
+        <w:textAlignment w:val="auto"/>
+        <w:rPr>
+          <w:rFonts w:hint="default" w:ascii="Times New Roman" w:hAnsi="Times New Roman"/>
+          <w:b w:val="0"/>
+          <w:bCs w:val="0"/>
+          <w:sz w:val="26"/>
+          <w:szCs w:val="26"/>
+          <w:lang w:val="en-US"/>
+        </w:rPr>
+      </w:pPr>
+    </w:p>
+    <w:p>
+      <w:pPr>
+        <w:rPr>
+          <w:rFonts w:hint="default" w:ascii="Times New Roman" w:hAnsi="Times New Roman"/>
+          <w:b/>
+          <w:bCs/>
+          <w:sz w:val="26"/>
+          <w:szCs w:val="26"/>
+          <w:lang w:val="en-US"/>
+        </w:rPr>
+      </w:pPr>
+      <w:r>
+        <w:rPr>
+          <w:rFonts w:hint="default" w:ascii="Times New Roman" w:hAnsi="Times New Roman"/>
+          <w:b/>
+          <w:bCs/>
+          <w:sz w:val="26"/>
+          <w:szCs w:val="26"/>
+          <w:lang w:val="en-US"/>
+        </w:rPr>
+        <w:br w:type="page"/>
+      </w:r>
+    </w:p>
+    <w:p>
+      <w:pPr>
+        <w:keepNext w:val="0"/>
+        <w:keepLines w:val="0"/>
+        <w:pageBreakBefore w:val="0"/>
+        <w:widowControl/>
+        <w:numPr>
+          <w:ilvl w:val="0"/>
+          <w:numId w:val="2"/>
+        </w:numPr>
+        <w:kinsoku/>
+        <w:wordWrap/>
+        <w:overflowPunct/>
+        <w:topLinePunct w:val="0"/>
+        <w:autoSpaceDE/>
+        <w:autoSpaceDN/>
+        <w:bidi w:val="0"/>
+        <w:adjustRightInd/>
+        <w:snapToGrid/>
         <w:spacing w:line="300" w:lineRule="auto"/>
         <w:jc w:val="center"/>
         <w:textAlignment w:val="auto"/>
@@ -644,6 +758,7 @@
           <w:lang w:val="en-US"/>
         </w:rPr>
       </w:pPr>
+      <w:bookmarkStart w:id="0" w:name="_GoBack"/>
       <w:r>
         <w:rPr>
           <w:rFonts w:hint="default" w:ascii="Times New Roman" w:hAnsi="Times New Roman"/>
@@ -656,6 +771,7 @@
         <w:t>Background</w:t>
       </w:r>
     </w:p>
+    <w:bookmarkEnd w:id="0"/>
     <w:p>
       <w:pPr>
         <w:keepNext w:val="0"/>
@@ -664,7 +780,7 @@
         <w:widowControl/>
         <w:numPr>
           <w:ilvl w:val="1"/>
-          <w:numId w:val="1"/>
+          <w:numId w:val="2"/>
         </w:numPr>
         <w:kinsoku/>
         <w:wordWrap/>
@@ -1092,7 +1208,7 @@
         <w:widowControl/>
         <w:numPr>
           <w:ilvl w:val="1"/>
-          <w:numId w:val="1"/>
+          <w:numId w:val="2"/>
         </w:numPr>
         <w:kinsoku/>
         <w:wordWrap/>
@@ -1371,6 +1487,565 @@
     <w:p>
       <w:pPr>
         <w:pStyle w:val="5"/>
+        <w:keepNext w:val="0"/>
+        <w:keepLines w:val="0"/>
+        <w:pageBreakBefore w:val="0"/>
+        <w:widowControl/>
+        <w:numPr>
+          <w:ilvl w:val="0"/>
+          <w:numId w:val="3"/>
+        </w:numPr>
+        <w:suppressLineNumbers w:val="0"/>
+        <w:kinsoku/>
+        <w:wordWrap/>
+        <w:overflowPunct/>
+        <w:topLinePunct w:val="0"/>
+        <w:autoSpaceDE/>
+        <w:autoSpaceDN/>
+        <w:bidi w:val="0"/>
+        <w:adjustRightInd/>
+        <w:snapToGrid/>
+        <w:spacing w:line="300" w:lineRule="auto"/>
+        <w:ind w:left="418" w:leftChars="0" w:right="0" w:rightChars="0" w:hanging="418" w:firstLineChars="0"/>
+        <w:jc w:val="both"/>
+        <w:textAlignment w:val="auto"/>
+        <w:rPr>
+          <w:sz w:val="26"/>
+          <w:szCs w:val="26"/>
+        </w:rPr>
+      </w:pPr>
+      <w:r>
+        <w:rPr>
+          <w:rStyle w:val="6"/>
+          <w:sz w:val="26"/>
+          <w:szCs w:val="26"/>
+        </w:rPr>
+        <w:t>Encoder:</w:t>
+      </w:r>
+      <w:r>
+        <w:rPr>
+          <w:sz w:val="26"/>
+          <w:szCs w:val="26"/>
+        </w:rPr>
+        <w:t xml:space="preserve"> The Encoder receives a sequence of words as input and represents them as semantic vectors. Each Encoder comprises multiple sequential layers, with two main components in each layer: the self-attention mechanism and a feed-forward neural network. The self-attention mechanism enables the model to learn the semantic relationships between relevant words in a sequence while ignoring unrelated words. The feed-forward neural network processes these attended vectors to produce deeper semantic representations.</w:t>
+      </w:r>
+    </w:p>
+    <w:p>
+      <w:pPr>
+        <w:pStyle w:val="5"/>
+        <w:keepNext w:val="0"/>
+        <w:keepLines w:val="0"/>
+        <w:pageBreakBefore w:val="0"/>
+        <w:widowControl/>
+        <w:numPr>
+          <w:ilvl w:val="0"/>
+          <w:numId w:val="3"/>
+        </w:numPr>
+        <w:suppressLineNumbers w:val="0"/>
+        <w:kinsoku/>
+        <w:wordWrap/>
+        <w:overflowPunct/>
+        <w:topLinePunct w:val="0"/>
+        <w:autoSpaceDE/>
+        <w:autoSpaceDN/>
+        <w:bidi w:val="0"/>
+        <w:adjustRightInd/>
+        <w:snapToGrid/>
+        <w:spacing w:line="300" w:lineRule="auto"/>
+        <w:ind w:left="418" w:leftChars="0" w:right="0" w:rightChars="0" w:hanging="418" w:firstLineChars="0"/>
+        <w:jc w:val="both"/>
+        <w:textAlignment w:val="auto"/>
+        <w:rPr>
+          <w:sz w:val="26"/>
+          <w:szCs w:val="26"/>
+        </w:rPr>
+      </w:pPr>
+      <w:r>
+        <w:rPr>
+          <w:rStyle w:val="6"/>
+          <w:sz w:val="26"/>
+          <w:szCs w:val="26"/>
+        </w:rPr>
+        <w:t>Decoder:</w:t>
+      </w:r>
+      <w:r>
+        <w:rPr>
+          <w:sz w:val="26"/>
+          <w:szCs w:val="26"/>
+        </w:rPr>
+        <w:t xml:space="preserve"> The Decoder has a similar structure to the Encoder, using self-attention for the target input. Additionally, it employs cross-attention to connect with the Encoder’s output. This enables the Decoder to generate semantic representations based on both the initial input sequence and the previously generated output sequence.</w:t>
+      </w:r>
+    </w:p>
+    <w:p>
+      <w:pPr>
+        <w:pStyle w:val="5"/>
+        <w:keepNext w:val="0"/>
+        <w:keepLines w:val="0"/>
+        <w:pageBreakBefore w:val="0"/>
+        <w:widowControl/>
+        <w:suppressLineNumbers w:val="0"/>
+        <w:kinsoku/>
+        <w:wordWrap/>
+        <w:overflowPunct/>
+        <w:topLinePunct w:val="0"/>
+        <w:autoSpaceDE/>
+        <w:autoSpaceDN/>
+        <w:bidi w:val="0"/>
+        <w:adjustRightInd/>
+        <w:snapToGrid/>
+        <w:spacing w:line="300" w:lineRule="auto"/>
+        <w:ind w:firstLine="720" w:firstLineChars="0"/>
+        <w:jc w:val="both"/>
+        <w:textAlignment w:val="auto"/>
+        <w:rPr>
+          <w:rFonts w:hint="default"/>
+          <w:sz w:val="26"/>
+          <w:szCs w:val="26"/>
+        </w:rPr>
+      </w:pPr>
+      <w:r>
+        <w:rPr>
+          <w:rFonts w:hint="default"/>
+          <w:sz w:val="26"/>
+          <w:szCs w:val="26"/>
+        </w:rPr>
+        <w:t>The collaboration between the Encoder and Decoder allows the Transformer to process language tasks such as machine translation, text summarization, text generation, and text classification with flexibility and efficiency.</w:t>
+      </w:r>
+    </w:p>
+    <w:p>
+      <w:pPr>
+        <w:pStyle w:val="5"/>
+        <w:keepNext w:val="0"/>
+        <w:keepLines w:val="0"/>
+        <w:pageBreakBefore w:val="0"/>
+        <w:widowControl/>
+        <w:suppressLineNumbers w:val="0"/>
+        <w:kinsoku/>
+        <w:wordWrap/>
+        <w:overflowPunct/>
+        <w:topLinePunct w:val="0"/>
+        <w:autoSpaceDE/>
+        <w:autoSpaceDN/>
+        <w:bidi w:val="0"/>
+        <w:adjustRightInd/>
+        <w:snapToGrid/>
+        <w:spacing w:line="300" w:lineRule="auto"/>
+        <w:jc w:val="both"/>
+        <w:textAlignment w:val="auto"/>
+        <w:rPr>
+          <w:rFonts w:hint="default"/>
+          <w:b/>
+          <w:bCs/>
+          <w:sz w:val="26"/>
+          <w:szCs w:val="26"/>
+        </w:rPr>
+      </w:pPr>
+      <w:r>
+        <w:rPr>
+          <w:rFonts w:hint="default"/>
+          <w:b/>
+          <w:bCs/>
+          <w:sz w:val="26"/>
+          <w:szCs w:val="26"/>
+          <w:lang w:val="en-US"/>
+        </w:rPr>
+        <w:t xml:space="preserve">2.2.3 </w:t>
+      </w:r>
+      <w:r>
+        <w:rPr>
+          <w:rFonts w:hint="default"/>
+          <w:b/>
+          <w:bCs/>
+          <w:sz w:val="26"/>
+          <w:szCs w:val="26"/>
+        </w:rPr>
+        <w:t>BERT (Bidirectional Encoder Representations from Transformers):</w:t>
+      </w:r>
+    </w:p>
+    <w:p>
+      <w:pPr>
+        <w:pStyle w:val="5"/>
+        <w:keepNext w:val="0"/>
+        <w:keepLines w:val="0"/>
+        <w:pageBreakBefore w:val="0"/>
+        <w:widowControl/>
+        <w:suppressLineNumbers w:val="0"/>
+        <w:kinsoku/>
+        <w:wordWrap/>
+        <w:overflowPunct/>
+        <w:topLinePunct w:val="0"/>
+        <w:autoSpaceDE/>
+        <w:autoSpaceDN/>
+        <w:bidi w:val="0"/>
+        <w:adjustRightInd/>
+        <w:snapToGrid/>
+        <w:spacing w:line="300" w:lineRule="auto"/>
+        <w:ind w:firstLine="720" w:firstLineChars="0"/>
+        <w:jc w:val="both"/>
+        <w:textAlignment w:val="auto"/>
+        <w:rPr>
+          <w:rFonts w:hint="default"/>
+          <w:sz w:val="26"/>
+          <w:szCs w:val="26"/>
+        </w:rPr>
+      </w:pPr>
+      <w:r>
+        <w:rPr>
+          <w:rFonts w:hint="default"/>
+          <w:sz w:val="26"/>
+          <w:szCs w:val="26"/>
+        </w:rPr>
+        <w:t>BERT is a pre-trained language model designed to understand word context in both directions (left-to-right and right-to-left) within a sentence. BERT is trained on two primary tasks: Masked Language Modeling (MLM) and Next Sentence Prediction (NSP).</w:t>
+      </w:r>
+    </w:p>
+    <w:p>
+      <w:pPr>
+        <w:pStyle w:val="5"/>
+        <w:keepNext w:val="0"/>
+        <w:keepLines w:val="0"/>
+        <w:pageBreakBefore w:val="0"/>
+        <w:widowControl/>
+        <w:suppressLineNumbers w:val="0"/>
+        <w:kinsoku/>
+        <w:wordWrap/>
+        <w:overflowPunct/>
+        <w:topLinePunct w:val="0"/>
+        <w:autoSpaceDE/>
+        <w:autoSpaceDN/>
+        <w:bidi w:val="0"/>
+        <w:adjustRightInd/>
+        <w:snapToGrid/>
+        <w:spacing w:line="300" w:lineRule="auto"/>
+        <w:ind w:firstLine="720" w:firstLineChars="0"/>
+        <w:jc w:val="both"/>
+        <w:textAlignment w:val="auto"/>
+        <w:rPr>
+          <w:rFonts w:hint="default"/>
+          <w:sz w:val="26"/>
+          <w:szCs w:val="26"/>
+        </w:rPr>
+      </w:pPr>
+      <w:r>
+        <w:rPr>
+          <w:rFonts w:hint="default"/>
+          <w:sz w:val="26"/>
+          <w:szCs w:val="26"/>
+        </w:rPr>
+        <w:t>Masked Language Modeling (MLM): In this task, some words in a sentence are replaced with the [MASK] token, and the model is required to predict the masked words based on the surrounding context.</w:t>
+      </w:r>
+    </w:p>
+    <w:p>
+      <w:pPr>
+        <w:pStyle w:val="5"/>
+        <w:keepNext w:val="0"/>
+        <w:keepLines w:val="0"/>
+        <w:pageBreakBefore w:val="0"/>
+        <w:widowControl/>
+        <w:suppressLineNumbers w:val="0"/>
+        <w:kinsoku/>
+        <w:wordWrap/>
+        <w:overflowPunct/>
+        <w:topLinePunct w:val="0"/>
+        <w:autoSpaceDE/>
+        <w:autoSpaceDN/>
+        <w:bidi w:val="0"/>
+        <w:adjustRightInd/>
+        <w:snapToGrid/>
+        <w:spacing w:line="300" w:lineRule="auto"/>
+        <w:ind w:firstLine="720" w:firstLineChars="0"/>
+        <w:jc w:val="both"/>
+        <w:textAlignment w:val="auto"/>
+        <w:rPr>
+          <w:rFonts w:hint="default"/>
+          <w:sz w:val="26"/>
+          <w:szCs w:val="26"/>
+        </w:rPr>
+      </w:pPr>
+      <w:r>
+        <w:rPr>
+          <w:rFonts w:hint="default"/>
+          <w:sz w:val="26"/>
+          <w:szCs w:val="26"/>
+        </w:rPr>
+        <w:t>Next Sentence Prediction (NSP): This task asks the model to predict whether a given sentence is the next sentence of a preceding sentence, thereby improving the model’s ability to understand relationships between sentences.</w:t>
+      </w:r>
+    </w:p>
+    <w:p>
+      <w:pPr>
+        <w:pStyle w:val="5"/>
+        <w:keepNext w:val="0"/>
+        <w:keepLines w:val="0"/>
+        <w:pageBreakBefore w:val="0"/>
+        <w:widowControl/>
+        <w:suppressLineNumbers w:val="0"/>
+        <w:kinsoku/>
+        <w:wordWrap/>
+        <w:overflowPunct/>
+        <w:topLinePunct w:val="0"/>
+        <w:autoSpaceDE/>
+        <w:autoSpaceDN/>
+        <w:bidi w:val="0"/>
+        <w:adjustRightInd/>
+        <w:snapToGrid/>
+        <w:spacing w:line="300" w:lineRule="auto"/>
+        <w:ind w:firstLine="720" w:firstLineChars="0"/>
+        <w:jc w:val="both"/>
+        <w:textAlignment w:val="auto"/>
+        <w:rPr>
+          <w:rFonts w:hint="default"/>
+          <w:sz w:val="26"/>
+          <w:szCs w:val="26"/>
+        </w:rPr>
+      </w:pPr>
+      <w:r>
+        <w:rPr>
+          <w:rFonts w:hint="default"/>
+          <w:sz w:val="26"/>
+          <w:szCs w:val="26"/>
+        </w:rPr>
+        <w:t>BERT has achieved outstanding results in various NLP tasks such as text classification, entity recognition, and question answering.</w:t>
+      </w:r>
+    </w:p>
+    <w:p>
+      <w:pPr>
+        <w:pStyle w:val="5"/>
+        <w:keepNext w:val="0"/>
+        <w:keepLines w:val="0"/>
+        <w:pageBreakBefore w:val="0"/>
+        <w:widowControl/>
+        <w:suppressLineNumbers w:val="0"/>
+        <w:kinsoku/>
+        <w:wordWrap/>
+        <w:overflowPunct/>
+        <w:topLinePunct w:val="0"/>
+        <w:autoSpaceDE/>
+        <w:autoSpaceDN/>
+        <w:bidi w:val="0"/>
+        <w:adjustRightInd/>
+        <w:snapToGrid/>
+        <w:spacing w:line="300" w:lineRule="auto"/>
+        <w:jc w:val="both"/>
+        <w:textAlignment w:val="auto"/>
+        <w:rPr>
+          <w:rFonts w:hint="default"/>
+          <w:b/>
+          <w:bCs/>
+          <w:sz w:val="26"/>
+          <w:szCs w:val="26"/>
+        </w:rPr>
+      </w:pPr>
+      <w:r>
+        <w:rPr>
+          <w:rFonts w:hint="default"/>
+          <w:b/>
+          <w:bCs/>
+          <w:sz w:val="26"/>
+          <w:szCs w:val="26"/>
+          <w:lang w:val="en-US"/>
+        </w:rPr>
+        <w:t xml:space="preserve">2.2.4 </w:t>
+      </w:r>
+      <w:r>
+        <w:rPr>
+          <w:rFonts w:hint="default"/>
+          <w:b/>
+          <w:bCs/>
+          <w:sz w:val="26"/>
+          <w:szCs w:val="26"/>
+        </w:rPr>
+        <w:t>RoBERTa (A Robustly Optimized BERT Pretraining Approach):</w:t>
+      </w:r>
+    </w:p>
+    <w:p>
+      <w:pPr>
+        <w:pStyle w:val="5"/>
+        <w:keepNext w:val="0"/>
+        <w:keepLines w:val="0"/>
+        <w:pageBreakBefore w:val="0"/>
+        <w:widowControl/>
+        <w:suppressLineNumbers w:val="0"/>
+        <w:kinsoku/>
+        <w:wordWrap/>
+        <w:overflowPunct/>
+        <w:topLinePunct w:val="0"/>
+        <w:autoSpaceDE/>
+        <w:autoSpaceDN/>
+        <w:bidi w:val="0"/>
+        <w:adjustRightInd/>
+        <w:snapToGrid/>
+        <w:spacing w:line="300" w:lineRule="auto"/>
+        <w:ind w:firstLine="720" w:firstLineChars="0"/>
+        <w:jc w:val="both"/>
+        <w:textAlignment w:val="auto"/>
+        <w:rPr>
+          <w:rFonts w:hint="default"/>
+          <w:sz w:val="26"/>
+          <w:szCs w:val="26"/>
+        </w:rPr>
+      </w:pPr>
+      <w:r>
+        <w:rPr>
+          <w:rFonts w:hint="default"/>
+          <w:sz w:val="26"/>
+          <w:szCs w:val="26"/>
+        </w:rPr>
+        <w:t>RoBERTa is a variant of BERT that has been optimized to improve performance by removing the Next Sentence Prediction (NSP) task and using a larger training dataset. RoBERTa applies the masked language modeling (MLM) approach with enhancements in training and data. RoBERTa has demonstrated superior performance in NLP tasks such as text classification and entity recognition, owing to optimized hyperparameters and training data.</w:t>
+      </w:r>
+    </w:p>
+    <w:p>
+      <w:pPr>
+        <w:pStyle w:val="5"/>
+        <w:keepNext w:val="0"/>
+        <w:keepLines w:val="0"/>
+        <w:pageBreakBefore w:val="0"/>
+        <w:widowControl/>
+        <w:suppressLineNumbers w:val="0"/>
+        <w:kinsoku/>
+        <w:wordWrap/>
+        <w:overflowPunct/>
+        <w:topLinePunct w:val="0"/>
+        <w:autoSpaceDE/>
+        <w:autoSpaceDN/>
+        <w:bidi w:val="0"/>
+        <w:adjustRightInd/>
+        <w:snapToGrid/>
+        <w:spacing w:line="300" w:lineRule="auto"/>
+        <w:jc w:val="both"/>
+        <w:textAlignment w:val="auto"/>
+        <w:rPr>
+          <w:rFonts w:hint="default"/>
+          <w:b/>
+          <w:bCs/>
+          <w:sz w:val="26"/>
+          <w:szCs w:val="26"/>
+          <w:lang w:val="en-US"/>
+        </w:rPr>
+      </w:pPr>
+      <w:r>
+        <w:rPr>
+          <w:rFonts w:hint="default"/>
+          <w:b/>
+          <w:bCs/>
+          <w:sz w:val="26"/>
+          <w:szCs w:val="26"/>
+          <w:lang w:val="en-US"/>
+        </w:rPr>
+        <w:t>2.2.5 PhoBERT</w:t>
+      </w:r>
+    </w:p>
+    <w:p>
+      <w:pPr>
+        <w:pStyle w:val="5"/>
+        <w:keepNext w:val="0"/>
+        <w:keepLines w:val="0"/>
+        <w:pageBreakBefore w:val="0"/>
+        <w:widowControl/>
+        <w:suppressLineNumbers w:val="0"/>
+        <w:kinsoku/>
+        <w:wordWrap/>
+        <w:overflowPunct/>
+        <w:topLinePunct w:val="0"/>
+        <w:autoSpaceDE/>
+        <w:autoSpaceDN/>
+        <w:bidi w:val="0"/>
+        <w:adjustRightInd/>
+        <w:snapToGrid/>
+        <w:spacing w:line="300" w:lineRule="auto"/>
+        <w:ind w:firstLine="720" w:firstLineChars="0"/>
+        <w:jc w:val="both"/>
+        <w:textAlignment w:val="auto"/>
+        <w:rPr>
+          <w:rFonts w:hint="default"/>
+          <w:sz w:val="26"/>
+          <w:szCs w:val="26"/>
+        </w:rPr>
+      </w:pPr>
+      <w:r>
+        <w:rPr>
+          <w:rFonts w:hint="default"/>
+          <w:sz w:val="26"/>
+          <w:szCs w:val="26"/>
+        </w:rPr>
+        <w:t xml:space="preserve">PhoBERT is a variant of BERT that has been trained entirely on Vietnamese text data, allowing the model to better capture the semantic and syntactic characteristics specific to this language. </w:t>
+      </w:r>
+    </w:p>
+    <w:p>
+      <w:pPr>
+        <w:pStyle w:val="5"/>
+        <w:keepNext w:val="0"/>
+        <w:keepLines w:val="0"/>
+        <w:pageBreakBefore w:val="0"/>
+        <w:widowControl/>
+        <w:suppressLineNumbers w:val="0"/>
+        <w:kinsoku/>
+        <w:wordWrap/>
+        <w:overflowPunct/>
+        <w:topLinePunct w:val="0"/>
+        <w:autoSpaceDE/>
+        <w:autoSpaceDN/>
+        <w:bidi w:val="0"/>
+        <w:adjustRightInd/>
+        <w:snapToGrid/>
+        <w:spacing w:line="300" w:lineRule="auto"/>
+        <w:ind w:firstLine="720" w:firstLineChars="0"/>
+        <w:jc w:val="both"/>
+        <w:textAlignment w:val="auto"/>
+        <w:rPr>
+          <w:rFonts w:hint="default"/>
+          <w:sz w:val="26"/>
+          <w:szCs w:val="26"/>
+        </w:rPr>
+      </w:pPr>
+      <w:r>
+        <w:rPr>
+          <w:rFonts w:hint="default"/>
+          <w:sz w:val="26"/>
+          <w:szCs w:val="26"/>
+        </w:rPr>
+        <w:t xml:space="preserve">PhoBERT incorporates improvements from RoBERTa, such as eliminating the Next Sentence Prediction (NSP) task and using only Masked Language Modeling (MLM), while being trained on a large-scale dataset. </w:t>
+      </w:r>
+    </w:p>
+    <w:p>
+      <w:pPr>
+        <w:pStyle w:val="5"/>
+        <w:keepNext w:val="0"/>
+        <w:keepLines w:val="0"/>
+        <w:pageBreakBefore w:val="0"/>
+        <w:widowControl/>
+        <w:suppressLineNumbers w:val="0"/>
+        <w:kinsoku/>
+        <w:wordWrap/>
+        <w:overflowPunct/>
+        <w:topLinePunct w:val="0"/>
+        <w:autoSpaceDE/>
+        <w:autoSpaceDN/>
+        <w:bidi w:val="0"/>
+        <w:adjustRightInd/>
+        <w:snapToGrid/>
+        <w:spacing w:line="300" w:lineRule="auto"/>
+        <w:ind w:firstLine="720" w:firstLineChars="0"/>
+        <w:jc w:val="both"/>
+        <w:textAlignment w:val="auto"/>
+        <w:rPr>
+          <w:rFonts w:hint="default" w:ascii="Times New Roman" w:hAnsi="Times New Roman"/>
+          <w:b/>
+          <w:bCs/>
+          <w:sz w:val="26"/>
+          <w:szCs w:val="26"/>
+          <w:lang w:val="en-US"/>
+        </w:rPr>
+      </w:pPr>
+      <w:r>
+        <w:rPr>
+          <w:rFonts w:hint="default"/>
+          <w:sz w:val="26"/>
+          <w:szCs w:val="26"/>
+        </w:rPr>
+        <w:t xml:space="preserve">This approach enables PhoBERT to perform more effectively compared to BERT or RoBERTa models trained on other languages. </w:t>
+      </w:r>
+    </w:p>
+    <w:p>
+      <w:pPr>
         <w:keepNext w:val="0"/>
         <w:keepLines w:val="0"/>
         <w:pageBreakBefore w:val="0"/>
@@ -1379,7 +2054,6 @@
           <w:ilvl w:val="0"/>
           <w:numId w:val="2"/>
         </w:numPr>
-        <w:suppressLineNumbers w:val="0"/>
         <w:kinsoku/>
         <w:wordWrap/>
         <w:overflowPunct/>
@@ -1390,42 +2064,106 @@
         <w:adjustRightInd/>
         <w:snapToGrid/>
         <w:spacing w:line="300" w:lineRule="auto"/>
-        <w:ind w:left="418" w:leftChars="0" w:right="0" w:rightChars="0" w:hanging="418" w:firstLineChars="0"/>
-        <w:jc w:val="both"/>
-        <w:textAlignment w:val="auto"/>
-        <w:rPr>
-          <w:sz w:val="26"/>
-          <w:szCs w:val="26"/>
-        </w:rPr>
-      </w:pPr>
-      <w:r>
-        <w:rPr>
-          <w:rStyle w:val="6"/>
-          <w:sz w:val="26"/>
-          <w:szCs w:val="26"/>
-        </w:rPr>
-        <w:t>Encoder:</w:t>
-      </w:r>
-      <w:r>
-        <w:rPr>
-          <w:sz w:val="26"/>
-          <w:szCs w:val="26"/>
-        </w:rPr>
-        <w:t xml:space="preserve"> The Encoder receives a sequence of words as input and represents them as semantic vectors. Each Encoder comprises multiple sequential layers, with two main components in each layer: the self-attention mechanism and a feed-forward neural network. The self-attention mechanism enables the model to learn the semantic relationships between relevant words in a sequence while ignoring unrelated words. The feed-forward neural network processes these attended vectors to produce deeper semantic representations.</w:t>
-      </w:r>
-    </w:p>
-    <w:p>
-      <w:pPr>
-        <w:pStyle w:val="5"/>
+        <w:jc w:val="center"/>
+        <w:textAlignment w:val="auto"/>
+        <w:rPr>
+          <w:rFonts w:hint="default" w:ascii="Times New Roman" w:hAnsi="Times New Roman"/>
+          <w:b/>
+          <w:bCs/>
+          <w:sz w:val="26"/>
+          <w:szCs w:val="26"/>
+          <w:lang w:val="en-US"/>
+        </w:rPr>
+      </w:pPr>
+      <w:r>
+        <w:rPr>
+          <w:rFonts w:hint="default" w:ascii="Times New Roman" w:hAnsi="Times New Roman"/>
+          <w:b/>
+          <w:bCs/>
+          <w:sz w:val="26"/>
+          <w:szCs w:val="26"/>
+          <w:lang w:val="en-US"/>
+        </w:rPr>
+        <w:t>Proposed methods</w:t>
+      </w:r>
+    </w:p>
+    <w:p>
+      <w:pPr>
+        <w:keepNext w:val="0"/>
+        <w:keepLines w:val="0"/>
+        <w:pageBreakBefore w:val="0"/>
+        <w:widowControl/>
+        <w:kinsoku/>
+        <w:wordWrap/>
+        <w:overflowPunct/>
+        <w:topLinePunct w:val="0"/>
+        <w:autoSpaceDE/>
+        <w:autoSpaceDN/>
+        <w:bidi w:val="0"/>
+        <w:adjustRightInd/>
+        <w:snapToGrid/>
+        <w:spacing w:line="300" w:lineRule="auto"/>
+        <w:jc w:val="both"/>
+        <w:textAlignment w:val="auto"/>
+        <w:rPr>
+          <w:rFonts w:hint="default" w:ascii="Times New Roman" w:hAnsi="Times New Roman"/>
+          <w:b w:val="0"/>
+          <w:bCs w:val="0"/>
+          <w:sz w:val="26"/>
+          <w:szCs w:val="26"/>
+          <w:lang w:val="en-US"/>
+        </w:rPr>
+      </w:pPr>
+      <w:r>
+        <w:rPr>
+          <w:rFonts w:hint="default" w:ascii="Times New Roman" w:hAnsi="Times New Roman"/>
+          <w:b w:val="0"/>
+          <w:bCs w:val="0"/>
+          <w:sz w:val="26"/>
+          <w:szCs w:val="26"/>
+          <w:lang w:val="en-US"/>
+        </w:rPr>
+        <w:t>Our system can be divided into four main stages: (1) Data Collection, (2) Data Processing, (3) Model Training, and (4) Model Evaluation.</w:t>
+      </w:r>
+    </w:p>
+    <w:p>
+      <w:pPr>
+        <w:keepNext w:val="0"/>
+        <w:keepLines w:val="0"/>
+        <w:pageBreakBefore w:val="0"/>
+        <w:widowControl/>
+        <w:kinsoku/>
+        <w:wordWrap/>
+        <w:overflowPunct/>
+        <w:topLinePunct w:val="0"/>
+        <w:autoSpaceDE/>
+        <w:autoSpaceDN/>
+        <w:bidi w:val="0"/>
+        <w:adjustRightInd/>
+        <w:snapToGrid/>
+        <w:spacing w:line="300" w:lineRule="auto"/>
+        <w:jc w:val="both"/>
+        <w:textAlignment w:val="auto"/>
+        <w:rPr>
+          <w:rFonts w:hint="default" w:ascii="Times New Roman" w:hAnsi="Times New Roman"/>
+          <w:b w:val="0"/>
+          <w:bCs w:val="0"/>
+          <w:sz w:val="26"/>
+          <w:szCs w:val="26"/>
+          <w:lang w:val="en-US"/>
+        </w:rPr>
+      </w:pPr>
+    </w:p>
+    <w:p>
+      <w:pPr>
         <w:keepNext w:val="0"/>
         <w:keepLines w:val="0"/>
         <w:pageBreakBefore w:val="0"/>
         <w:widowControl/>
         <w:numPr>
           <w:ilvl w:val="0"/>
-          <w:numId w:val="2"/>
+          <w:numId w:val="4"/>
         </w:numPr>
-        <w:suppressLineNumbers w:val="0"/>
         <w:kinsoku/>
         <w:wordWrap/>
         <w:overflowPunct/>
@@ -1436,124 +2174,213 @@
         <w:adjustRightInd/>
         <w:snapToGrid/>
         <w:spacing w:line="300" w:lineRule="auto"/>
-        <w:ind w:left="418" w:leftChars="0" w:right="0" w:rightChars="0" w:hanging="418" w:firstLineChars="0"/>
-        <w:jc w:val="both"/>
-        <w:textAlignment w:val="auto"/>
-        <w:rPr>
-          <w:sz w:val="26"/>
-          <w:szCs w:val="26"/>
-        </w:rPr>
-      </w:pPr>
-      <w:r>
-        <w:rPr>
-          <w:rStyle w:val="6"/>
-          <w:sz w:val="26"/>
-          <w:szCs w:val="26"/>
-        </w:rPr>
-        <w:t>Decoder:</w:t>
-      </w:r>
-      <w:r>
-        <w:rPr>
-          <w:sz w:val="26"/>
-          <w:szCs w:val="26"/>
-        </w:rPr>
-        <w:t xml:space="preserve"> The Decoder has a similar structure to the Encoder, using self-attention for the target input. Additionally, it employs cross-attention to connect with the Encoder’s output. This enables the Decoder to generate semantic representations based on both the initial input sequence and the previously generated output sequence.</w:t>
-      </w:r>
-    </w:p>
-    <w:p>
-      <w:pPr>
-        <w:pStyle w:val="5"/>
-        <w:keepNext w:val="0"/>
-        <w:keepLines w:val="0"/>
-        <w:pageBreakBefore w:val="0"/>
-        <w:widowControl/>
-        <w:suppressLineNumbers w:val="0"/>
-        <w:kinsoku/>
-        <w:wordWrap/>
-        <w:overflowPunct/>
-        <w:topLinePunct w:val="0"/>
-        <w:autoSpaceDE/>
-        <w:autoSpaceDN/>
-        <w:bidi w:val="0"/>
-        <w:adjustRightInd/>
-        <w:snapToGrid/>
-        <w:spacing w:line="300" w:lineRule="auto"/>
-        <w:ind w:firstLine="720" w:firstLineChars="0"/>
-        <w:jc w:val="both"/>
-        <w:textAlignment w:val="auto"/>
-        <w:rPr>
-          <w:rFonts w:hint="default"/>
-          <w:sz w:val="26"/>
-          <w:szCs w:val="26"/>
-        </w:rPr>
-      </w:pPr>
-      <w:r>
-        <w:rPr>
-          <w:rFonts w:hint="default"/>
-          <w:sz w:val="26"/>
-          <w:szCs w:val="26"/>
-        </w:rPr>
-        <w:t>The collaboration between the Encoder and Decoder allows the Transformer to process language tasks such as machine translation, text summarization, text generation, and text classification with flexibility and efficiency.</w:t>
-      </w:r>
-    </w:p>
-    <w:p>
-      <w:pPr>
-        <w:pStyle w:val="5"/>
-        <w:keepNext w:val="0"/>
-        <w:keepLines w:val="0"/>
-        <w:pageBreakBefore w:val="0"/>
-        <w:widowControl/>
-        <w:suppressLineNumbers w:val="0"/>
-        <w:kinsoku/>
-        <w:wordWrap/>
-        <w:overflowPunct/>
-        <w:topLinePunct w:val="0"/>
-        <w:autoSpaceDE/>
-        <w:autoSpaceDN/>
-        <w:bidi w:val="0"/>
-        <w:adjustRightInd/>
-        <w:snapToGrid/>
-        <w:spacing w:line="300" w:lineRule="auto"/>
-        <w:jc w:val="both"/>
-        <w:textAlignment w:val="auto"/>
-        <w:rPr>
-          <w:rFonts w:hint="default"/>
+        <w:ind w:left="418" w:leftChars="0" w:hanging="418" w:firstLineChars="0"/>
+        <w:jc w:val="both"/>
+        <w:textAlignment w:val="auto"/>
+        <w:rPr>
+          <w:rFonts w:hint="default" w:ascii="Times New Roman" w:hAnsi="Times New Roman"/>
+          <w:b w:val="0"/>
+          <w:bCs w:val="0"/>
+          <w:sz w:val="26"/>
+          <w:szCs w:val="26"/>
+          <w:lang w:val="en-US"/>
+        </w:rPr>
+      </w:pPr>
+      <w:r>
+        <w:rPr>
+          <w:rFonts w:hint="default" w:ascii="Times New Roman" w:hAnsi="Times New Roman"/>
           <w:b/>
           <w:bCs/>
           <w:sz w:val="26"/>
           <w:szCs w:val="26"/>
-        </w:rPr>
-      </w:pPr>
-      <w:r>
-        <w:rPr>
-          <w:rFonts w:hint="default"/>
+          <w:lang w:val="en-US"/>
+        </w:rPr>
+        <w:t>Data Collection:</w:t>
+      </w:r>
+      <w:r>
+        <w:rPr>
+          <w:rFonts w:hint="default" w:ascii="Times New Roman" w:hAnsi="Times New Roman"/>
+          <w:b w:val="0"/>
+          <w:bCs w:val="0"/>
+          <w:sz w:val="26"/>
+          <w:szCs w:val="26"/>
+          <w:lang w:val="en-US"/>
+        </w:rPr>
+        <w:t xml:space="preserve"> In the first stage, we collect data from Facebook posts on official news pages as well as pages that spread fake, misleading, or disruptive content across topics like current affairs, lifestyle, and politics. We gather details such as the author, content, post link, and comments. This stage is crucial as the dataset will significantly influence the research outcomes.</w:t>
+      </w:r>
+    </w:p>
+    <w:p>
+      <w:pPr>
+        <w:keepNext w:val="0"/>
+        <w:keepLines w:val="0"/>
+        <w:pageBreakBefore w:val="0"/>
+        <w:widowControl/>
+        <w:kinsoku/>
+        <w:wordWrap/>
+        <w:overflowPunct/>
+        <w:topLinePunct w:val="0"/>
+        <w:autoSpaceDE/>
+        <w:autoSpaceDN/>
+        <w:bidi w:val="0"/>
+        <w:adjustRightInd/>
+        <w:snapToGrid/>
+        <w:spacing w:line="300" w:lineRule="auto"/>
+        <w:jc w:val="both"/>
+        <w:textAlignment w:val="auto"/>
+        <w:rPr>
+          <w:rFonts w:hint="default" w:ascii="Times New Roman" w:hAnsi="Times New Roman"/>
+          <w:b w:val="0"/>
+          <w:bCs w:val="0"/>
+          <w:sz w:val="26"/>
+          <w:szCs w:val="26"/>
+          <w:lang w:val="en-US"/>
+        </w:rPr>
+      </w:pPr>
+    </w:p>
+    <w:p>
+      <w:pPr>
+        <w:keepNext w:val="0"/>
+        <w:keepLines w:val="0"/>
+        <w:pageBreakBefore w:val="0"/>
+        <w:widowControl/>
+        <w:numPr>
+          <w:ilvl w:val="0"/>
+          <w:numId w:val="4"/>
+        </w:numPr>
+        <w:kinsoku/>
+        <w:wordWrap/>
+        <w:overflowPunct/>
+        <w:topLinePunct w:val="0"/>
+        <w:autoSpaceDE/>
+        <w:autoSpaceDN/>
+        <w:bidi w:val="0"/>
+        <w:adjustRightInd/>
+        <w:snapToGrid/>
+        <w:spacing w:line="300" w:lineRule="auto"/>
+        <w:ind w:left="418" w:leftChars="0" w:hanging="418" w:firstLineChars="0"/>
+        <w:jc w:val="both"/>
+        <w:textAlignment w:val="auto"/>
+        <w:rPr>
+          <w:rFonts w:hint="default" w:ascii="Times New Roman" w:hAnsi="Times New Roman"/>
+          <w:b w:val="0"/>
+          <w:bCs w:val="0"/>
+          <w:sz w:val="26"/>
+          <w:szCs w:val="26"/>
+          <w:lang w:val="en-US"/>
+        </w:rPr>
+      </w:pPr>
+      <w:r>
+        <w:rPr>
+          <w:rFonts w:hint="default" w:ascii="Times New Roman" w:hAnsi="Times New Roman"/>
           <w:b/>
           <w:bCs/>
           <w:sz w:val="26"/>
           <w:szCs w:val="26"/>
           <w:lang w:val="en-US"/>
         </w:rPr>
-        <w:t xml:space="preserve">2.2.3 </w:t>
-      </w:r>
-      <w:r>
-        <w:rPr>
-          <w:rFonts w:hint="default"/>
+        <w:t xml:space="preserve">Data Processing: </w:t>
+      </w:r>
+      <w:r>
+        <w:rPr>
+          <w:rFonts w:hint="default" w:ascii="Times New Roman" w:hAnsi="Times New Roman"/>
+          <w:b w:val="0"/>
+          <w:bCs w:val="0"/>
+          <w:sz w:val="26"/>
+          <w:szCs w:val="26"/>
+          <w:lang w:val="en-US"/>
+        </w:rPr>
+        <w:t>The collected data will undergo a series of preprocessing steps, including cleaning, text normalization, and the crucial step of manually labeling the posts as true or fake. After preprocessing, the data will be divided into training and testing sets and prepared for model training.</w:t>
+      </w:r>
+    </w:p>
+    <w:p>
+      <w:pPr>
+        <w:keepNext w:val="0"/>
+        <w:keepLines w:val="0"/>
+        <w:pageBreakBefore w:val="0"/>
+        <w:widowControl/>
+        <w:kinsoku/>
+        <w:wordWrap/>
+        <w:overflowPunct/>
+        <w:topLinePunct w:val="0"/>
+        <w:autoSpaceDE/>
+        <w:autoSpaceDN/>
+        <w:bidi w:val="0"/>
+        <w:adjustRightInd/>
+        <w:snapToGrid/>
+        <w:spacing w:line="300" w:lineRule="auto"/>
+        <w:jc w:val="both"/>
+        <w:textAlignment w:val="auto"/>
+        <w:rPr>
+          <w:rFonts w:hint="default" w:ascii="Times New Roman" w:hAnsi="Times New Roman"/>
+          <w:b w:val="0"/>
+          <w:bCs w:val="0"/>
+          <w:sz w:val="26"/>
+          <w:szCs w:val="26"/>
+          <w:lang w:val="en-US"/>
+        </w:rPr>
+      </w:pPr>
+    </w:p>
+    <w:p>
+      <w:pPr>
+        <w:keepNext w:val="0"/>
+        <w:keepLines w:val="0"/>
+        <w:pageBreakBefore w:val="0"/>
+        <w:widowControl/>
+        <w:numPr>
+          <w:ilvl w:val="0"/>
+          <w:numId w:val="4"/>
+        </w:numPr>
+        <w:kinsoku/>
+        <w:wordWrap/>
+        <w:overflowPunct/>
+        <w:topLinePunct w:val="0"/>
+        <w:autoSpaceDE/>
+        <w:autoSpaceDN/>
+        <w:bidi w:val="0"/>
+        <w:adjustRightInd/>
+        <w:snapToGrid/>
+        <w:spacing w:line="300" w:lineRule="auto"/>
+        <w:ind w:left="418" w:leftChars="0" w:hanging="418" w:firstLineChars="0"/>
+        <w:jc w:val="both"/>
+        <w:textAlignment w:val="auto"/>
+        <w:rPr>
+          <w:rFonts w:hint="default" w:ascii="Times New Roman" w:hAnsi="Times New Roman"/>
+          <w:b w:val="0"/>
+          <w:bCs w:val="0"/>
+          <w:sz w:val="26"/>
+          <w:szCs w:val="26"/>
+          <w:lang w:val="en-US"/>
+        </w:rPr>
+      </w:pPr>
+      <w:r>
+        <w:rPr>
+          <w:rFonts w:hint="default" w:ascii="Times New Roman" w:hAnsi="Times New Roman"/>
           <w:b/>
           <w:bCs/>
           <w:sz w:val="26"/>
           <w:szCs w:val="26"/>
-        </w:rPr>
-        <w:t>BERT (Bidirectional Encoder Representations from Transformers):</w:t>
-      </w:r>
-    </w:p>
-    <w:p>
-      <w:pPr>
-        <w:pStyle w:val="5"/>
-        <w:keepNext w:val="0"/>
-        <w:keepLines w:val="0"/>
-        <w:pageBreakBefore w:val="0"/>
-        <w:widowControl/>
-        <w:suppressLineNumbers w:val="0"/>
+          <w:lang w:val="en-US"/>
+        </w:rPr>
+        <w:t>Model Training:</w:t>
+      </w:r>
+      <w:r>
+        <w:rPr>
+          <w:rFonts w:hint="default" w:ascii="Times New Roman" w:hAnsi="Times New Roman"/>
+          <w:b w:val="0"/>
+          <w:bCs w:val="0"/>
+          <w:sz w:val="26"/>
+          <w:szCs w:val="26"/>
+          <w:lang w:val="en-US"/>
+        </w:rPr>
+        <w:t xml:space="preserve"> We use the processed data to train Transformer models: BERT, RoBERTa, and PhoBERT. We apply various training techniques to each model to optimize performance, including hyperparameter tuning and cross-validation techniques. After training, we compare the results of the three models to evaluate their effectiveness in detecting fake news.</w:t>
+      </w:r>
+    </w:p>
+    <w:p>
+      <w:pPr>
+        <w:keepNext w:val="0"/>
+        <w:keepLines w:val="0"/>
+        <w:pageBreakBefore w:val="0"/>
+        <w:widowControl/>
         <w:kinsoku/>
         <w:wordWrap/>
         <w:overflowPunct/>
@@ -1564,369 +2391,17 @@
         <w:adjustRightInd/>
         <w:snapToGrid/>
         <w:spacing w:line="300" w:lineRule="auto"/>
-        <w:ind w:firstLine="720" w:firstLineChars="0"/>
-        <w:jc w:val="both"/>
-        <w:textAlignment w:val="auto"/>
-        <w:rPr>
-          <w:rFonts w:hint="default"/>
-          <w:sz w:val="26"/>
-          <w:szCs w:val="26"/>
-        </w:rPr>
-      </w:pPr>
-      <w:r>
-        <w:rPr>
-          <w:rFonts w:hint="default"/>
-          <w:sz w:val="26"/>
-          <w:szCs w:val="26"/>
-        </w:rPr>
-        <w:t>BERT is a pre-trained language model designed to understand word context in both directions (left-to-right and right-to-left) within a sentence. BERT is trained on two primary tasks: Masked Language Modeling (MLM) and Next Sentence Prediction (NSP).</w:t>
-      </w:r>
-    </w:p>
-    <w:p>
-      <w:pPr>
-        <w:pStyle w:val="5"/>
-        <w:keepNext w:val="0"/>
-        <w:keepLines w:val="0"/>
-        <w:pageBreakBefore w:val="0"/>
-        <w:widowControl/>
-        <w:suppressLineNumbers w:val="0"/>
-        <w:kinsoku/>
-        <w:wordWrap/>
-        <w:overflowPunct/>
-        <w:topLinePunct w:val="0"/>
-        <w:autoSpaceDE/>
-        <w:autoSpaceDN/>
-        <w:bidi w:val="0"/>
-        <w:adjustRightInd/>
-        <w:snapToGrid/>
-        <w:spacing w:line="300" w:lineRule="auto"/>
-        <w:ind w:firstLine="720" w:firstLineChars="0"/>
-        <w:jc w:val="both"/>
-        <w:textAlignment w:val="auto"/>
-        <w:rPr>
-          <w:rFonts w:hint="default"/>
-          <w:sz w:val="26"/>
-          <w:szCs w:val="26"/>
-        </w:rPr>
-      </w:pPr>
-      <w:r>
-        <w:rPr>
-          <w:rFonts w:hint="default"/>
-          <w:sz w:val="26"/>
-          <w:szCs w:val="26"/>
-        </w:rPr>
-        <w:t>Masked Language Modeling (MLM): In this task, some words in a sentence are replaced with the [MASK] token, and the model is required to predict the masked words based on the surrounding context.</w:t>
-      </w:r>
-    </w:p>
-    <w:p>
-      <w:pPr>
-        <w:pStyle w:val="5"/>
-        <w:keepNext w:val="0"/>
-        <w:keepLines w:val="0"/>
-        <w:pageBreakBefore w:val="0"/>
-        <w:widowControl/>
-        <w:suppressLineNumbers w:val="0"/>
-        <w:kinsoku/>
-        <w:wordWrap/>
-        <w:overflowPunct/>
-        <w:topLinePunct w:val="0"/>
-        <w:autoSpaceDE/>
-        <w:autoSpaceDN/>
-        <w:bidi w:val="0"/>
-        <w:adjustRightInd/>
-        <w:snapToGrid/>
-        <w:spacing w:line="300" w:lineRule="auto"/>
-        <w:ind w:firstLine="720" w:firstLineChars="0"/>
-        <w:jc w:val="both"/>
-        <w:textAlignment w:val="auto"/>
-        <w:rPr>
-          <w:rFonts w:hint="default"/>
-          <w:sz w:val="26"/>
-          <w:szCs w:val="26"/>
-        </w:rPr>
-      </w:pPr>
-      <w:r>
-        <w:rPr>
-          <w:rFonts w:hint="default"/>
-          <w:sz w:val="26"/>
-          <w:szCs w:val="26"/>
-        </w:rPr>
-        <w:t>Next Sentence Prediction (NSP): This task asks the model to predict whether a given sentence is the next sentence of a preceding sentence, thereby improving the model’s ability to understand relationships between sentences.</w:t>
-      </w:r>
-    </w:p>
-    <w:p>
-      <w:pPr>
-        <w:pStyle w:val="5"/>
-        <w:keepNext w:val="0"/>
-        <w:keepLines w:val="0"/>
-        <w:pageBreakBefore w:val="0"/>
-        <w:widowControl/>
-        <w:suppressLineNumbers w:val="0"/>
-        <w:kinsoku/>
-        <w:wordWrap/>
-        <w:overflowPunct/>
-        <w:topLinePunct w:val="0"/>
-        <w:autoSpaceDE/>
-        <w:autoSpaceDN/>
-        <w:bidi w:val="0"/>
-        <w:adjustRightInd/>
-        <w:snapToGrid/>
-        <w:spacing w:line="300" w:lineRule="auto"/>
-        <w:ind w:firstLine="720" w:firstLineChars="0"/>
-        <w:jc w:val="both"/>
-        <w:textAlignment w:val="auto"/>
-        <w:rPr>
-          <w:rFonts w:hint="default"/>
-          <w:sz w:val="26"/>
-          <w:szCs w:val="26"/>
-        </w:rPr>
-      </w:pPr>
-      <w:r>
-        <w:rPr>
-          <w:rFonts w:hint="default"/>
-          <w:sz w:val="26"/>
-          <w:szCs w:val="26"/>
-        </w:rPr>
-        <w:t>BERT has achieved outstanding results in various NLP tasks such as text classification, entity recognition, and question answering.</w:t>
-      </w:r>
-    </w:p>
-    <w:p>
-      <w:pPr>
-        <w:pStyle w:val="5"/>
-        <w:keepNext w:val="0"/>
-        <w:keepLines w:val="0"/>
-        <w:pageBreakBefore w:val="0"/>
-        <w:widowControl/>
-        <w:suppressLineNumbers w:val="0"/>
-        <w:kinsoku/>
-        <w:wordWrap/>
-        <w:overflowPunct/>
-        <w:topLinePunct w:val="0"/>
-        <w:autoSpaceDE/>
-        <w:autoSpaceDN/>
-        <w:bidi w:val="0"/>
-        <w:adjustRightInd/>
-        <w:snapToGrid/>
-        <w:spacing w:line="300" w:lineRule="auto"/>
-        <w:jc w:val="both"/>
-        <w:textAlignment w:val="auto"/>
-        <w:rPr>
-          <w:rFonts w:hint="default"/>
-          <w:b/>
-          <w:bCs/>
-          <w:sz w:val="26"/>
-          <w:szCs w:val="26"/>
-        </w:rPr>
-      </w:pPr>
-      <w:r>
-        <w:rPr>
-          <w:rFonts w:hint="default"/>
-          <w:b/>
-          <w:bCs/>
-          <w:sz w:val="26"/>
-          <w:szCs w:val="26"/>
-          <w:lang w:val="en-US"/>
-        </w:rPr>
-        <w:t xml:space="preserve">2.2.4 </w:t>
-      </w:r>
-      <w:r>
-        <w:rPr>
-          <w:rFonts w:hint="default"/>
-          <w:b/>
-          <w:bCs/>
-          <w:sz w:val="26"/>
-          <w:szCs w:val="26"/>
-        </w:rPr>
-        <w:t>RoBERTa (A Robustly Optimized BERT Pretraining Approach):</w:t>
-      </w:r>
-    </w:p>
-    <w:p>
-      <w:pPr>
-        <w:pStyle w:val="5"/>
-        <w:keepNext w:val="0"/>
-        <w:keepLines w:val="0"/>
-        <w:pageBreakBefore w:val="0"/>
-        <w:widowControl/>
-        <w:suppressLineNumbers w:val="0"/>
-        <w:kinsoku/>
-        <w:wordWrap/>
-        <w:overflowPunct/>
-        <w:topLinePunct w:val="0"/>
-        <w:autoSpaceDE/>
-        <w:autoSpaceDN/>
-        <w:bidi w:val="0"/>
-        <w:adjustRightInd/>
-        <w:snapToGrid/>
-        <w:spacing w:line="300" w:lineRule="auto"/>
-        <w:ind w:firstLine="720" w:firstLineChars="0"/>
-        <w:jc w:val="both"/>
-        <w:textAlignment w:val="auto"/>
-        <w:rPr>
-          <w:rFonts w:hint="default"/>
-          <w:sz w:val="26"/>
-          <w:szCs w:val="26"/>
-        </w:rPr>
-      </w:pPr>
-      <w:r>
-        <w:rPr>
-          <w:rFonts w:hint="default"/>
-          <w:sz w:val="26"/>
-          <w:szCs w:val="26"/>
-        </w:rPr>
-        <w:t>RoBERTa is a variant of BERT that has been optimized to improve performance by removing the Next Sentence Prediction (NSP) task and using a larger training dataset. RoBERTa applies the masked language modeling (MLM) approach with enhancements in training and data. RoBERTa has demonstrated superior performance in NLP tasks such as text classification and entity recognition, owing to optimized hyperparameters and training data.</w:t>
-      </w:r>
-    </w:p>
-    <w:p>
-      <w:pPr>
-        <w:pStyle w:val="5"/>
-        <w:keepNext w:val="0"/>
-        <w:keepLines w:val="0"/>
-        <w:pageBreakBefore w:val="0"/>
-        <w:widowControl/>
-        <w:suppressLineNumbers w:val="0"/>
-        <w:kinsoku/>
-        <w:wordWrap/>
-        <w:overflowPunct/>
-        <w:topLinePunct w:val="0"/>
-        <w:autoSpaceDE/>
-        <w:autoSpaceDN/>
-        <w:bidi w:val="0"/>
-        <w:adjustRightInd/>
-        <w:snapToGrid/>
-        <w:spacing w:line="300" w:lineRule="auto"/>
-        <w:jc w:val="both"/>
-        <w:textAlignment w:val="auto"/>
-        <w:rPr>
-          <w:rFonts w:hint="default"/>
-          <w:b/>
-          <w:bCs/>
-          <w:sz w:val="26"/>
-          <w:szCs w:val="26"/>
-          <w:lang w:val="en-US"/>
-        </w:rPr>
-      </w:pPr>
-      <w:r>
-        <w:rPr>
-          <w:rFonts w:hint="default"/>
-          <w:b/>
-          <w:bCs/>
-          <w:sz w:val="26"/>
-          <w:szCs w:val="26"/>
-          <w:lang w:val="en-US"/>
-        </w:rPr>
-        <w:t>2.2.5 PhoBERT</w:t>
-      </w:r>
-    </w:p>
-    <w:p>
-      <w:pPr>
-        <w:pStyle w:val="5"/>
-        <w:keepNext w:val="0"/>
-        <w:keepLines w:val="0"/>
-        <w:pageBreakBefore w:val="0"/>
-        <w:widowControl/>
-        <w:suppressLineNumbers w:val="0"/>
-        <w:kinsoku/>
-        <w:wordWrap/>
-        <w:overflowPunct/>
-        <w:topLinePunct w:val="0"/>
-        <w:autoSpaceDE/>
-        <w:autoSpaceDN/>
-        <w:bidi w:val="0"/>
-        <w:adjustRightInd/>
-        <w:snapToGrid/>
-        <w:spacing w:line="300" w:lineRule="auto"/>
-        <w:ind w:firstLine="720" w:firstLineChars="0"/>
-        <w:jc w:val="both"/>
-        <w:textAlignment w:val="auto"/>
-        <w:rPr>
-          <w:rFonts w:hint="default"/>
-          <w:sz w:val="26"/>
-          <w:szCs w:val="26"/>
-        </w:rPr>
-      </w:pPr>
-      <w:r>
-        <w:rPr>
-          <w:rFonts w:hint="default"/>
-          <w:sz w:val="26"/>
-          <w:szCs w:val="26"/>
-        </w:rPr>
-        <w:t xml:space="preserve">PhoBERT is a variant of BERT that has been trained entirely on Vietnamese text data, allowing the model to better capture the semantic and syntactic characteristics specific to this language. </w:t>
-      </w:r>
-    </w:p>
-    <w:p>
-      <w:pPr>
-        <w:pStyle w:val="5"/>
-        <w:keepNext w:val="0"/>
-        <w:keepLines w:val="0"/>
-        <w:pageBreakBefore w:val="0"/>
-        <w:widowControl/>
-        <w:suppressLineNumbers w:val="0"/>
-        <w:kinsoku/>
-        <w:wordWrap/>
-        <w:overflowPunct/>
-        <w:topLinePunct w:val="0"/>
-        <w:autoSpaceDE/>
-        <w:autoSpaceDN/>
-        <w:bidi w:val="0"/>
-        <w:adjustRightInd/>
-        <w:snapToGrid/>
-        <w:spacing w:line="300" w:lineRule="auto"/>
-        <w:ind w:firstLine="720" w:firstLineChars="0"/>
-        <w:jc w:val="both"/>
-        <w:textAlignment w:val="auto"/>
-        <w:rPr>
-          <w:rFonts w:hint="default"/>
-          <w:sz w:val="26"/>
-          <w:szCs w:val="26"/>
-        </w:rPr>
-      </w:pPr>
-      <w:r>
-        <w:rPr>
-          <w:rFonts w:hint="default"/>
-          <w:sz w:val="26"/>
-          <w:szCs w:val="26"/>
-        </w:rPr>
-        <w:t xml:space="preserve">PhoBERT incorporates improvements from RoBERTa, such as eliminating the Next Sentence Prediction (NSP) task and using only Masked Language Modeling (MLM), while being trained on a large-scale dataset. </w:t>
-      </w:r>
-    </w:p>
-    <w:p>
-      <w:pPr>
-        <w:pStyle w:val="5"/>
-        <w:keepNext w:val="0"/>
-        <w:keepLines w:val="0"/>
-        <w:pageBreakBefore w:val="0"/>
-        <w:widowControl/>
-        <w:suppressLineNumbers w:val="0"/>
-        <w:kinsoku/>
-        <w:wordWrap/>
-        <w:overflowPunct/>
-        <w:topLinePunct w:val="0"/>
-        <w:autoSpaceDE/>
-        <w:autoSpaceDN/>
-        <w:bidi w:val="0"/>
-        <w:adjustRightInd/>
-        <w:snapToGrid/>
-        <w:spacing w:line="300" w:lineRule="auto"/>
-        <w:ind w:firstLine="720" w:firstLineChars="0"/>
-        <w:jc w:val="both"/>
-        <w:textAlignment w:val="auto"/>
-        <w:rPr>
-          <w:rFonts w:hint="default" w:ascii="Times New Roman" w:hAnsi="Times New Roman"/>
-          <w:b/>
-          <w:bCs/>
-          <w:sz w:val="26"/>
-          <w:szCs w:val="26"/>
-          <w:lang w:val="en-US"/>
-        </w:rPr>
-      </w:pPr>
-      <w:r>
-        <w:rPr>
-          <w:rFonts w:hint="default"/>
-          <w:sz w:val="26"/>
-          <w:szCs w:val="26"/>
-        </w:rPr>
-        <w:t xml:space="preserve">This approach enables PhoBERT to perform more effectively compared to BERT or RoBERTa models trained on other languages. </w:t>
-      </w:r>
+        <w:jc w:val="both"/>
+        <w:textAlignment w:val="auto"/>
+        <w:rPr>
+          <w:rFonts w:hint="default" w:ascii="Times New Roman" w:hAnsi="Times New Roman"/>
+          <w:b w:val="0"/>
+          <w:bCs w:val="0"/>
+          <w:sz w:val="26"/>
+          <w:szCs w:val="26"/>
+          <w:lang w:val="en-US"/>
+        </w:rPr>
+      </w:pPr>
     </w:p>
     <w:p>
       <w:pPr>
@@ -1936,366 +2411,7 @@
         <w:widowControl/>
         <w:numPr>
           <w:ilvl w:val="0"/>
-          <w:numId w:val="1"/>
-        </w:numPr>
-        <w:kinsoku/>
-        <w:wordWrap/>
-        <w:overflowPunct/>
-        <w:topLinePunct w:val="0"/>
-        <w:autoSpaceDE/>
-        <w:autoSpaceDN/>
-        <w:bidi w:val="0"/>
-        <w:adjustRightInd/>
-        <w:snapToGrid/>
-        <w:spacing w:line="300" w:lineRule="auto"/>
-        <w:jc w:val="center"/>
-        <w:textAlignment w:val="auto"/>
-        <w:rPr>
-          <w:rFonts w:hint="default" w:ascii="Times New Roman" w:hAnsi="Times New Roman"/>
-          <w:b/>
-          <w:bCs/>
-          <w:sz w:val="26"/>
-          <w:szCs w:val="26"/>
-          <w:lang w:val="en-US"/>
-        </w:rPr>
-      </w:pPr>
-      <w:r>
-        <w:rPr>
-          <w:rFonts w:hint="default" w:ascii="Times New Roman" w:hAnsi="Times New Roman"/>
-          <w:b/>
-          <w:bCs/>
-          <w:sz w:val="26"/>
-          <w:szCs w:val="26"/>
-          <w:lang w:val="en-US"/>
-        </w:rPr>
-        <w:t>Proposed methods</w:t>
-      </w:r>
-    </w:p>
-    <w:p>
-      <w:pPr>
-        <w:keepNext w:val="0"/>
-        <w:keepLines w:val="0"/>
-        <w:pageBreakBefore w:val="0"/>
-        <w:widowControl/>
-        <w:kinsoku/>
-        <w:wordWrap/>
-        <w:overflowPunct/>
-        <w:topLinePunct w:val="0"/>
-        <w:autoSpaceDE/>
-        <w:autoSpaceDN/>
-        <w:bidi w:val="0"/>
-        <w:adjustRightInd/>
-        <w:snapToGrid/>
-        <w:spacing w:line="300" w:lineRule="auto"/>
-        <w:jc w:val="both"/>
-        <w:textAlignment w:val="auto"/>
-        <w:rPr>
-          <w:rFonts w:hint="default" w:ascii="Times New Roman" w:hAnsi="Times New Roman"/>
-          <w:b w:val="0"/>
-          <w:bCs w:val="0"/>
-          <w:sz w:val="26"/>
-          <w:szCs w:val="26"/>
-          <w:lang w:val="en-US"/>
-        </w:rPr>
-      </w:pPr>
-      <w:r>
-        <w:rPr>
-          <w:rFonts w:hint="default" w:ascii="Times New Roman" w:hAnsi="Times New Roman"/>
-          <w:b w:val="0"/>
-          <w:bCs w:val="0"/>
-          <w:sz w:val="26"/>
-          <w:szCs w:val="26"/>
-          <w:lang w:val="en-US"/>
-        </w:rPr>
-        <w:t>Our system can be divided into four main stages: (1) Data Collection, (2) Data Processing, (3) Model Training, and (4) Model Evaluation.</w:t>
-      </w:r>
-    </w:p>
-    <w:p>
-      <w:pPr>
-        <w:keepNext w:val="0"/>
-        <w:keepLines w:val="0"/>
-        <w:pageBreakBefore w:val="0"/>
-        <w:widowControl/>
-        <w:kinsoku/>
-        <w:wordWrap/>
-        <w:overflowPunct/>
-        <w:topLinePunct w:val="0"/>
-        <w:autoSpaceDE/>
-        <w:autoSpaceDN/>
-        <w:bidi w:val="0"/>
-        <w:adjustRightInd/>
-        <w:snapToGrid/>
-        <w:spacing w:line="300" w:lineRule="auto"/>
-        <w:jc w:val="both"/>
-        <w:textAlignment w:val="auto"/>
-        <w:rPr>
-          <w:rFonts w:hint="default" w:ascii="Times New Roman" w:hAnsi="Times New Roman"/>
-          <w:b w:val="0"/>
-          <w:bCs w:val="0"/>
-          <w:sz w:val="26"/>
-          <w:szCs w:val="26"/>
-          <w:lang w:val="en-US"/>
-        </w:rPr>
-      </w:pPr>
-    </w:p>
-    <w:p>
-      <w:pPr>
-        <w:keepNext w:val="0"/>
-        <w:keepLines w:val="0"/>
-        <w:pageBreakBefore w:val="0"/>
-        <w:widowControl/>
-        <w:numPr>
-          <w:ilvl w:val="0"/>
-          <w:numId w:val="3"/>
-        </w:numPr>
-        <w:kinsoku/>
-        <w:wordWrap/>
-        <w:overflowPunct/>
-        <w:topLinePunct w:val="0"/>
-        <w:autoSpaceDE/>
-        <w:autoSpaceDN/>
-        <w:bidi w:val="0"/>
-        <w:adjustRightInd/>
-        <w:snapToGrid/>
-        <w:spacing w:line="300" w:lineRule="auto"/>
-        <w:ind w:left="418" w:leftChars="0" w:hanging="418" w:firstLineChars="0"/>
-        <w:jc w:val="both"/>
-        <w:textAlignment w:val="auto"/>
-        <w:rPr>
-          <w:rFonts w:hint="default" w:ascii="Times New Roman" w:hAnsi="Times New Roman"/>
-          <w:b w:val="0"/>
-          <w:bCs w:val="0"/>
-          <w:sz w:val="26"/>
-          <w:szCs w:val="26"/>
-          <w:lang w:val="en-US"/>
-        </w:rPr>
-      </w:pPr>
-      <w:r>
-        <w:rPr>
-          <w:rFonts w:hint="default" w:ascii="Times New Roman" w:hAnsi="Times New Roman"/>
-          <w:b/>
-          <w:bCs/>
-          <w:sz w:val="26"/>
-          <w:szCs w:val="26"/>
-          <w:lang w:val="en-US"/>
-        </w:rPr>
-        <w:t>Data Collection:</w:t>
-      </w:r>
-      <w:r>
-        <w:rPr>
-          <w:rFonts w:hint="default" w:ascii="Times New Roman" w:hAnsi="Times New Roman"/>
-          <w:b w:val="0"/>
-          <w:bCs w:val="0"/>
-          <w:sz w:val="26"/>
-          <w:szCs w:val="26"/>
-          <w:lang w:val="en-US"/>
-        </w:rPr>
-        <w:t xml:space="preserve"> In the first stage, we collect data from Facebook posts on official news pages as well as pages that spread fake, misleading, or disruptive content across topics like current affairs, lifestyle, and politics. We gather details such as the author, content, post link, and comments. This stage is crucial as the dataset will significantly influence the research outcomes.</w:t>
-      </w:r>
-    </w:p>
-    <w:p>
-      <w:pPr>
-        <w:keepNext w:val="0"/>
-        <w:keepLines w:val="0"/>
-        <w:pageBreakBefore w:val="0"/>
-        <w:widowControl/>
-        <w:kinsoku/>
-        <w:wordWrap/>
-        <w:overflowPunct/>
-        <w:topLinePunct w:val="0"/>
-        <w:autoSpaceDE/>
-        <w:autoSpaceDN/>
-        <w:bidi w:val="0"/>
-        <w:adjustRightInd/>
-        <w:snapToGrid/>
-        <w:spacing w:line="300" w:lineRule="auto"/>
-        <w:jc w:val="both"/>
-        <w:textAlignment w:val="auto"/>
-        <w:rPr>
-          <w:rFonts w:hint="default" w:ascii="Times New Roman" w:hAnsi="Times New Roman"/>
-          <w:b w:val="0"/>
-          <w:bCs w:val="0"/>
-          <w:sz w:val="26"/>
-          <w:szCs w:val="26"/>
-          <w:lang w:val="en-US"/>
-        </w:rPr>
-      </w:pPr>
-    </w:p>
-    <w:p>
-      <w:pPr>
-        <w:keepNext w:val="0"/>
-        <w:keepLines w:val="0"/>
-        <w:pageBreakBefore w:val="0"/>
-        <w:widowControl/>
-        <w:numPr>
-          <w:ilvl w:val="0"/>
-          <w:numId w:val="3"/>
-        </w:numPr>
-        <w:kinsoku/>
-        <w:wordWrap/>
-        <w:overflowPunct/>
-        <w:topLinePunct w:val="0"/>
-        <w:autoSpaceDE/>
-        <w:autoSpaceDN/>
-        <w:bidi w:val="0"/>
-        <w:adjustRightInd/>
-        <w:snapToGrid/>
-        <w:spacing w:line="300" w:lineRule="auto"/>
-        <w:ind w:left="418" w:leftChars="0" w:hanging="418" w:firstLineChars="0"/>
-        <w:jc w:val="both"/>
-        <w:textAlignment w:val="auto"/>
-        <w:rPr>
-          <w:rFonts w:hint="default" w:ascii="Times New Roman" w:hAnsi="Times New Roman"/>
-          <w:b w:val="0"/>
-          <w:bCs w:val="0"/>
-          <w:sz w:val="26"/>
-          <w:szCs w:val="26"/>
-          <w:lang w:val="en-US"/>
-        </w:rPr>
-      </w:pPr>
-      <w:r>
-        <w:rPr>
-          <w:rFonts w:hint="default" w:ascii="Times New Roman" w:hAnsi="Times New Roman"/>
-          <w:b/>
-          <w:bCs/>
-          <w:sz w:val="26"/>
-          <w:szCs w:val="26"/>
-          <w:lang w:val="en-US"/>
-        </w:rPr>
-        <w:t xml:space="preserve">Data Processing: </w:t>
-      </w:r>
-      <w:r>
-        <w:rPr>
-          <w:rFonts w:hint="default" w:ascii="Times New Roman" w:hAnsi="Times New Roman"/>
-          <w:b w:val="0"/>
-          <w:bCs w:val="0"/>
-          <w:sz w:val="26"/>
-          <w:szCs w:val="26"/>
-          <w:lang w:val="en-US"/>
-        </w:rPr>
-        <w:t>The collected data will undergo a series of preprocessing steps, including cleaning, text normalization, and the crucial step of manually labeling the posts as true or fake. After preprocessing, the data will be divided into training and testing sets and prepared for model training.</w:t>
-      </w:r>
-    </w:p>
-    <w:p>
-      <w:pPr>
-        <w:keepNext w:val="0"/>
-        <w:keepLines w:val="0"/>
-        <w:pageBreakBefore w:val="0"/>
-        <w:widowControl/>
-        <w:kinsoku/>
-        <w:wordWrap/>
-        <w:overflowPunct/>
-        <w:topLinePunct w:val="0"/>
-        <w:autoSpaceDE/>
-        <w:autoSpaceDN/>
-        <w:bidi w:val="0"/>
-        <w:adjustRightInd/>
-        <w:snapToGrid/>
-        <w:spacing w:line="300" w:lineRule="auto"/>
-        <w:jc w:val="both"/>
-        <w:textAlignment w:val="auto"/>
-        <w:rPr>
-          <w:rFonts w:hint="default" w:ascii="Times New Roman" w:hAnsi="Times New Roman"/>
-          <w:b w:val="0"/>
-          <w:bCs w:val="0"/>
-          <w:sz w:val="26"/>
-          <w:szCs w:val="26"/>
-          <w:lang w:val="en-US"/>
-        </w:rPr>
-      </w:pPr>
-    </w:p>
-    <w:p>
-      <w:pPr>
-        <w:keepNext w:val="0"/>
-        <w:keepLines w:val="0"/>
-        <w:pageBreakBefore w:val="0"/>
-        <w:widowControl/>
-        <w:numPr>
-          <w:ilvl w:val="0"/>
-          <w:numId w:val="3"/>
-        </w:numPr>
-        <w:kinsoku/>
-        <w:wordWrap/>
-        <w:overflowPunct/>
-        <w:topLinePunct w:val="0"/>
-        <w:autoSpaceDE/>
-        <w:autoSpaceDN/>
-        <w:bidi w:val="0"/>
-        <w:adjustRightInd/>
-        <w:snapToGrid/>
-        <w:spacing w:line="300" w:lineRule="auto"/>
-        <w:ind w:left="418" w:leftChars="0" w:hanging="418" w:firstLineChars="0"/>
-        <w:jc w:val="both"/>
-        <w:textAlignment w:val="auto"/>
-        <w:rPr>
-          <w:rFonts w:hint="default" w:ascii="Times New Roman" w:hAnsi="Times New Roman"/>
-          <w:b w:val="0"/>
-          <w:bCs w:val="0"/>
-          <w:sz w:val="26"/>
-          <w:szCs w:val="26"/>
-          <w:lang w:val="en-US"/>
-        </w:rPr>
-      </w:pPr>
-      <w:r>
-        <w:rPr>
-          <w:rFonts w:hint="default" w:ascii="Times New Roman" w:hAnsi="Times New Roman"/>
-          <w:b/>
-          <w:bCs/>
-          <w:sz w:val="26"/>
-          <w:szCs w:val="26"/>
-          <w:lang w:val="en-US"/>
-        </w:rPr>
-        <w:t>Model Training:</w:t>
-      </w:r>
-      <w:r>
-        <w:rPr>
-          <w:rFonts w:hint="default" w:ascii="Times New Roman" w:hAnsi="Times New Roman"/>
-          <w:b w:val="0"/>
-          <w:bCs w:val="0"/>
-          <w:sz w:val="26"/>
-          <w:szCs w:val="26"/>
-          <w:lang w:val="en-US"/>
-        </w:rPr>
-        <w:t xml:space="preserve"> We use the processed data to train Transformer models: BERT, RoBERTa, and PhoBERT. We apply various training techniques to each model to optimize performance, including hyperparameter tuning and cross-validation techniques. After training, we compare the results of the three models to evaluate their effectiveness in detecting fake news.</w:t>
-      </w:r>
-    </w:p>
-    <w:p>
-      <w:pPr>
-        <w:keepNext w:val="0"/>
-        <w:keepLines w:val="0"/>
-        <w:pageBreakBefore w:val="0"/>
-        <w:widowControl/>
-        <w:kinsoku/>
-        <w:wordWrap/>
-        <w:overflowPunct/>
-        <w:topLinePunct w:val="0"/>
-        <w:autoSpaceDE/>
-        <w:autoSpaceDN/>
-        <w:bidi w:val="0"/>
-        <w:adjustRightInd/>
-        <w:snapToGrid/>
-        <w:spacing w:line="300" w:lineRule="auto"/>
-        <w:jc w:val="both"/>
-        <w:textAlignment w:val="auto"/>
-        <w:rPr>
-          <w:rFonts w:hint="default" w:ascii="Times New Roman" w:hAnsi="Times New Roman"/>
-          <w:b w:val="0"/>
-          <w:bCs w:val="0"/>
-          <w:sz w:val="26"/>
-          <w:szCs w:val="26"/>
-          <w:lang w:val="en-US"/>
-        </w:rPr>
-      </w:pPr>
-    </w:p>
-    <w:p>
-      <w:pPr>
-        <w:keepNext w:val="0"/>
-        <w:keepLines w:val="0"/>
-        <w:pageBreakBefore w:val="0"/>
-        <w:widowControl/>
-        <w:numPr>
-          <w:ilvl w:val="0"/>
-          <w:numId w:val="3"/>
+          <w:numId w:val="4"/>
         </w:numPr>
         <w:kinsoku/>
         <w:wordWrap/>
@@ -2488,13 +2604,36 @@
     </w:p>
     <w:p>
       <w:pPr>
+        <w:rPr>
+          <w:rFonts w:hint="default" w:ascii="Times New Roman" w:hAnsi="Times New Roman"/>
+          <w:b/>
+          <w:bCs/>
+          <w:sz w:val="26"/>
+          <w:szCs w:val="26"/>
+          <w:lang w:val="en-US"/>
+        </w:rPr>
+      </w:pPr>
+      <w:r>
+        <w:rPr>
+          <w:rFonts w:hint="default" w:ascii="Times New Roman" w:hAnsi="Times New Roman"/>
+          <w:b/>
+          <w:bCs/>
+          <w:sz w:val="26"/>
+          <w:szCs w:val="26"/>
+          <w:lang w:val="en-US"/>
+        </w:rPr>
+        <w:br w:type="page"/>
+      </w:r>
+    </w:p>
+    <w:p>
+      <w:pPr>
         <w:keepNext w:val="0"/>
         <w:keepLines w:val="0"/>
         <w:pageBreakBefore w:val="0"/>
         <w:widowControl/>
         <w:numPr>
           <w:ilvl w:val="0"/>
-          <w:numId w:val="1"/>
+          <w:numId w:val="2"/>
         </w:numPr>
         <w:kinsoku/>
         <w:wordWrap/>
@@ -3162,7 +3301,7 @@
         <w:widowControl/>
         <w:numPr>
           <w:ilvl w:val="0"/>
-          <w:numId w:val="4"/>
+          <w:numId w:val="5"/>
         </w:numPr>
         <w:kinsoku/>
         <w:wordWrap/>
@@ -3206,7 +3345,7 @@
         <w:widowControl/>
         <w:numPr>
           <w:ilvl w:val="0"/>
-          <w:numId w:val="4"/>
+          <w:numId w:val="5"/>
         </w:numPr>
         <w:tabs>
           <w:tab w:val="clear" w:pos="420"/>
@@ -3260,7 +3399,9 @@
         </w:tblBorders>
         <w:tblLayout w:type="autofit"/>
         <w:tblCellMar>
+          <w:top w:w="0" w:type="dxa"/>
           <w:left w:w="108" w:type="dxa"/>
+          <w:bottom w:w="0" w:type="dxa"/>
           <w:right w:w="108" w:type="dxa"/>
         </w:tblCellMar>
       </w:tblPr>
@@ -3279,7 +3420,9 @@
             <w:insideV w:val="single" w:color="auto" w:sz="4" w:space="0"/>
           </w:tblBorders>
           <w:tblCellMar>
+            <w:top w:w="0" w:type="dxa"/>
             <w:left w:w="108" w:type="dxa"/>
+            <w:bottom w:w="0" w:type="dxa"/>
             <w:right w:w="108" w:type="dxa"/>
           </w:tblCellMar>
         </w:tblPrEx>
@@ -3537,7 +3680,7 @@
         <w:widowControl/>
         <w:numPr>
           <w:ilvl w:val="0"/>
-          <w:numId w:val="1"/>
+          <w:numId w:val="2"/>
         </w:numPr>
         <w:kinsoku/>
         <w:wordWrap/>
@@ -3661,7 +3804,7 @@
         <w:widowControl/>
         <w:numPr>
           <w:ilvl w:val="0"/>
-          <w:numId w:val="5"/>
+          <w:numId w:val="6"/>
         </w:numPr>
         <w:suppressLineNumbers w:val="0"/>
         <w:kinsoku/>
@@ -3710,7 +3853,7 @@
         <w:widowControl/>
         <w:numPr>
           <w:ilvl w:val="0"/>
-          <w:numId w:val="5"/>
+          <w:numId w:val="6"/>
         </w:numPr>
         <w:suppressLineNumbers w:val="0"/>
         <w:kinsoku/>
@@ -3759,7 +3902,7 @@
         <w:widowControl/>
         <w:numPr>
           <w:ilvl w:val="0"/>
-          <w:numId w:val="5"/>
+          <w:numId w:val="6"/>
         </w:numPr>
         <w:suppressLineNumbers w:val="0"/>
         <w:kinsoku/>
@@ -3808,7 +3951,7 @@
         <w:widowControl/>
         <w:numPr>
           <w:ilvl w:val="0"/>
-          <w:numId w:val="5"/>
+          <w:numId w:val="6"/>
         </w:numPr>
         <w:suppressLineNumbers w:val="0"/>
         <w:kinsoku/>
@@ -3857,7 +4000,7 @@
         <w:widowControl/>
         <w:numPr>
           <w:ilvl w:val="0"/>
-          <w:numId w:val="5"/>
+          <w:numId w:val="6"/>
         </w:numPr>
         <w:suppressLineNumbers w:val="0"/>
         <w:kinsoku/>
@@ -4739,7 +4882,7 @@
         <w:tc>
           <w:tcPr>
             <w:tcW w:w="2371" w:type="dxa"/>
-            <w:shd w:val="clear"/>
+            <w:shd w:val="clear" w:color="auto" w:fill="auto"/>
             <w:vAlign w:val="top"/>
           </w:tcPr>
           <w:p>
@@ -4799,7 +4942,7 @@
         <w:tc>
           <w:tcPr>
             <w:tcW w:w="1286" w:type="dxa"/>
-            <w:shd w:val="clear"/>
+            <w:shd w:val="clear" w:color="auto" w:fill="auto"/>
             <w:vAlign w:val="top"/>
           </w:tcPr>
           <w:p>
@@ -4851,7 +4994,7 @@
         <w:tc>
           <w:tcPr>
             <w:tcW w:w="1200" w:type="dxa"/>
-            <w:shd w:val="clear"/>
+            <w:shd w:val="clear" w:color="auto" w:fill="auto"/>
             <w:vAlign w:val="top"/>
           </w:tcPr>
           <w:p>
@@ -4903,7 +5046,7 @@
         <w:tc>
           <w:tcPr>
             <w:tcW w:w="1217" w:type="dxa"/>
-            <w:shd w:val="clear"/>
+            <w:shd w:val="clear" w:color="auto" w:fill="auto"/>
             <w:vAlign w:val="top"/>
           </w:tcPr>
           <w:p>
@@ -4955,7 +5098,7 @@
         <w:tc>
           <w:tcPr>
             <w:tcW w:w="1217" w:type="dxa"/>
-            <w:shd w:val="clear"/>
+            <w:shd w:val="clear" w:color="auto" w:fill="auto"/>
             <w:vAlign w:val="top"/>
           </w:tcPr>
           <w:p>
@@ -5007,7 +5150,7 @@
         <w:tc>
           <w:tcPr>
             <w:tcW w:w="1231" w:type="dxa"/>
-            <w:shd w:val="clear"/>
+            <w:shd w:val="clear" w:color="auto" w:fill="auto"/>
             <w:vAlign w:val="top"/>
           </w:tcPr>
           <w:p>
@@ -5080,7 +5223,7 @@
         <w:tc>
           <w:tcPr>
             <w:tcW w:w="2371" w:type="dxa"/>
-            <w:shd w:val="clear"/>
+            <w:shd w:val="clear" w:color="auto" w:fill="auto"/>
             <w:vAlign w:val="top"/>
           </w:tcPr>
           <w:p>
@@ -5140,7 +5283,7 @@
         <w:tc>
           <w:tcPr>
             <w:tcW w:w="1286" w:type="dxa"/>
-            <w:shd w:val="clear"/>
+            <w:shd w:val="clear" w:color="auto" w:fill="auto"/>
             <w:vAlign w:val="top"/>
           </w:tcPr>
           <w:p>
@@ -5192,7 +5335,7 @@
         <w:tc>
           <w:tcPr>
             <w:tcW w:w="1200" w:type="dxa"/>
-            <w:shd w:val="clear"/>
+            <w:shd w:val="clear" w:color="auto" w:fill="auto"/>
             <w:vAlign w:val="top"/>
           </w:tcPr>
           <w:p>
@@ -5244,7 +5387,7 @@
         <w:tc>
           <w:tcPr>
             <w:tcW w:w="1217" w:type="dxa"/>
-            <w:shd w:val="clear"/>
+            <w:shd w:val="clear" w:color="auto" w:fill="auto"/>
             <w:vAlign w:val="top"/>
           </w:tcPr>
           <w:p>
@@ -5296,7 +5439,7 @@
         <w:tc>
           <w:tcPr>
             <w:tcW w:w="1217" w:type="dxa"/>
-            <w:shd w:val="clear"/>
+            <w:shd w:val="clear" w:color="auto" w:fill="auto"/>
             <w:vAlign w:val="top"/>
           </w:tcPr>
           <w:p>
@@ -5348,7 +5491,7 @@
         <w:tc>
           <w:tcPr>
             <w:tcW w:w="1231" w:type="dxa"/>
-            <w:shd w:val="clear"/>
+            <w:shd w:val="clear" w:color="auto" w:fill="auto"/>
             <w:vAlign w:val="top"/>
           </w:tcPr>
           <w:p>
@@ -5421,7 +5564,7 @@
         <w:tc>
           <w:tcPr>
             <w:tcW w:w="2371" w:type="dxa"/>
-            <w:shd w:val="clear"/>
+            <w:shd w:val="clear" w:color="auto" w:fill="auto"/>
             <w:vAlign w:val="top"/>
           </w:tcPr>
           <w:p>
@@ -5481,7 +5624,7 @@
         <w:tc>
           <w:tcPr>
             <w:tcW w:w="1286" w:type="dxa"/>
-            <w:shd w:val="clear"/>
+            <w:shd w:val="clear" w:color="auto" w:fill="auto"/>
             <w:vAlign w:val="top"/>
           </w:tcPr>
           <w:p>
@@ -5541,7 +5684,7 @@
         <w:tc>
           <w:tcPr>
             <w:tcW w:w="1200" w:type="dxa"/>
-            <w:shd w:val="clear"/>
+            <w:shd w:val="clear" w:color="auto" w:fill="auto"/>
             <w:vAlign w:val="top"/>
           </w:tcPr>
           <w:p>
@@ -5601,7 +5744,7 @@
         <w:tc>
           <w:tcPr>
             <w:tcW w:w="1217" w:type="dxa"/>
-            <w:shd w:val="clear"/>
+            <w:shd w:val="clear" w:color="auto" w:fill="auto"/>
             <w:vAlign w:val="top"/>
           </w:tcPr>
           <w:p>
@@ -5661,7 +5804,7 @@
         <w:tc>
           <w:tcPr>
             <w:tcW w:w="1217" w:type="dxa"/>
-            <w:shd w:val="clear"/>
+            <w:shd w:val="clear" w:color="auto" w:fill="auto"/>
             <w:vAlign w:val="top"/>
           </w:tcPr>
           <w:p>
@@ -5721,7 +5864,7 @@
         <w:tc>
           <w:tcPr>
             <w:tcW w:w="1231" w:type="dxa"/>
-            <w:shd w:val="clear"/>
+            <w:shd w:val="clear" w:color="auto" w:fill="auto"/>
             <w:vAlign w:val="top"/>
           </w:tcPr>
           <w:p>
@@ -5789,7 +5932,7 @@
         <w:widowControl/>
         <w:numPr>
           <w:ilvl w:val="0"/>
-          <w:numId w:val="6"/>
+          <w:numId w:val="7"/>
         </w:numPr>
         <w:suppressLineNumbers w:val="0"/>
         <w:kinsoku/>
@@ -5845,7 +5988,7 @@
         <w:widowControl/>
         <w:numPr>
           <w:ilvl w:val="0"/>
-          <w:numId w:val="6"/>
+          <w:numId w:val="7"/>
         </w:numPr>
         <w:suppressLineNumbers w:val="0"/>
         <w:kinsoku/>
@@ -5901,7 +6044,7 @@
         <w:widowControl/>
         <w:numPr>
           <w:ilvl w:val="0"/>
-          <w:numId w:val="6"/>
+          <w:numId w:val="7"/>
         </w:numPr>
         <w:suppressLineNumbers w:val="0"/>
         <w:kinsoku/>
@@ -5957,7 +6100,7 @@
         <w:widowControl/>
         <w:numPr>
           <w:ilvl w:val="0"/>
-          <w:numId w:val="6"/>
+          <w:numId w:val="7"/>
         </w:numPr>
         <w:suppressLineNumbers w:val="0"/>
         <w:kinsoku/>
@@ -6003,8 +6146,6 @@
         </w:rPr>
         <w:t>PhoBERT TF-IDF: Achieves the highest Accuracy (0.888) among the four models, along with other metrics including Precision (0.863), Recall (0.913), and AUC (0.923), indicating that this model is well-balanced between accuracy and detection capability.</w:t>
       </w:r>
-      <w:bookmarkStart w:id="0" w:name="_GoBack"/>
-      <w:bookmarkEnd w:id="0"/>
     </w:p>
     <w:p>
       <w:pPr>
@@ -6254,7 +6395,7 @@
         <w:widowControl/>
         <w:numPr>
           <w:ilvl w:val="0"/>
-          <w:numId w:val="1"/>
+          <w:numId w:val="2"/>
         </w:numPr>
         <w:kinsoku/>
         <w:wordWrap/>
@@ -6633,6 +6774,18 @@
     </w:lvl>
   </w:abstractNum>
   <w:abstractNum w:abstractNumId="5">
+    <w:nsid w:val="5D38B329"/>
+    <w:multiLevelType w:val="singleLevel"/>
+    <w:tmpl w:val="5D38B329"/>
+    <w:lvl w:ilvl="0" w:tentative="0">
+      <w:start w:val="1"/>
+      <w:numFmt w:val="decimal"/>
+      <w:suff w:val="space"/>
+      <w:lvlText w:val="%1."/>
+      <w:lvlJc w:val="left"/>
+    </w:lvl>
+  </w:abstractNum>
+  <w:abstractNum w:abstractNumId="6">
     <w:nsid w:val="6F4288EA"/>
     <w:multiLevelType w:val="singleLevel"/>
     <w:tmpl w:val="6F4288EA"/>
@@ -6653,21 +6806,24 @@
     </w:lvl>
   </w:abstractNum>
   <w:num w:numId="1">
+    <w:abstractNumId w:val="5"/>
+  </w:num>
+  <w:num w:numId="2">
     <w:abstractNumId w:val="0"/>
   </w:num>
-  <w:num w:numId="2">
-    <w:abstractNumId w:val="5"/>
+  <w:num w:numId="3">
+    <w:abstractNumId w:val="6"/>
   </w:num>
-  <w:num w:numId="3">
+  <w:num w:numId="4">
     <w:abstractNumId w:val="3"/>
   </w:num>
-  <w:num w:numId="4">
+  <w:num w:numId="5">
     <w:abstractNumId w:val="2"/>
   </w:num>
-  <w:num w:numId="5">
+  <w:num w:numId="6">
     <w:abstractNumId w:val="1"/>
   </w:num>
-  <w:num w:numId="6">
+  <w:num w:numId="7">
     <w:abstractNumId w:val="4"/>
   </w:num>
 </w:numbering>
@@ -6776,7 +6932,7 @@
     <w:lsdException w:unhideWhenUsed="0" w:uiPriority="0" w:semiHidden="0" w:name="Document Map"/>
     <w:lsdException w:unhideWhenUsed="0" w:uiPriority="0" w:semiHidden="0" w:name="Plain Text"/>
     <w:lsdException w:unhideWhenUsed="0" w:uiPriority="0" w:semiHidden="0" w:name="E-mail Signature"/>
-    <w:lsdException w:unhideWhenUsed="0" w:uiPriority="0" w:semiHidden="0" w:name="Normal (Web)"/>
+    <w:lsdException w:qFormat="1" w:unhideWhenUsed="0" w:uiPriority="0" w:semiHidden="0" w:name="Normal (Web)"/>
     <w:lsdException w:unhideWhenUsed="0" w:uiPriority="0" w:semiHidden="0" w:name="HTML Acronym"/>
     <w:lsdException w:unhideWhenUsed="0" w:uiPriority="0" w:semiHidden="0" w:name="HTML Address"/>
     <w:lsdException w:unhideWhenUsed="0" w:uiPriority="0" w:semiHidden="0" w:name="HTML Cite"/>
@@ -6832,7 +6988,7 @@
     <w:lsdException w:unhideWhenUsed="0" w:uiPriority="0" w:semiHidden="0" w:name="Table Web 2"/>
     <w:lsdException w:unhideWhenUsed="0" w:uiPriority="0" w:semiHidden="0" w:name="Table Web 3"/>
     <w:lsdException w:unhideWhenUsed="0" w:uiPriority="0" w:semiHidden="0" w:name="Balloon Text"/>
-    <w:lsdException w:unhideWhenUsed="0" w:uiPriority="0" w:semiHidden="0" w:name="Table Grid"/>
+    <w:lsdException w:qFormat="1" w:unhideWhenUsed="0" w:uiPriority="0" w:semiHidden="0" w:name="Table Grid"/>
     <w:lsdException w:unhideWhenUsed="0" w:uiPriority="0" w:semiHidden="0" w:name="Table Theme"/>
     <w:lsdException w:unhideWhenUsed="0" w:uiPriority="60" w:semiHidden="0" w:name="Light Shading"/>
     <w:lsdException w:unhideWhenUsed="0" w:uiPriority="61" w:semiHidden="0" w:name="Light List"/>
@@ -6973,6 +7129,7 @@
   </w:style>
   <w:style w:type="paragraph" w:styleId="5">
     <w:name w:val="Normal (Web)"/>
+    <w:qFormat/>
     <w:uiPriority w:val="0"/>
     <w:pPr>
       <w:spacing w:before="0" w:beforeAutospacing="1" w:after="0" w:afterAutospacing="1"/>
@@ -7000,6 +7157,7 @@
   <w:style w:type="table" w:styleId="7">
     <w:name w:val="Table Grid"/>
     <w:basedOn w:val="3"/>
+    <w:qFormat/>
     <w:uiPriority w:val="0"/>
     <w:pPr>
       <w:widowControl w:val="0"/>

</xml_diff>